<commit_message>
Update Julia Lobaton, 2.Semester, gdv FS22.docx
</commit_message>
<xml_diff>
--- a/GdvAbgabe/Julia Lobaton, 2.Semester, gdv FS22.docx
+++ b/GdvAbgabe/Julia Lobaton, 2.Semester, gdv FS22.docx
@@ -107,36 +107,69 @@
     <w:p>
       <w:pPr>
         <w:rPr>
-          <w:b/>
-          <w:bCs/>
+          <w:color w:val="808080" w:themeColor="background1" w:themeShade="80"/>
+          <w:sz w:val="20"/>
+          <w:szCs w:val="20"/>
+        </w:rPr>
+      </w:pPr>
+    </w:p>
+    <w:p>
+      <w:pPr>
+        <w:jc w:val="center"/>
+        <w:rPr>
+          <w:color w:val="808080" w:themeColor="background1" w:themeShade="80"/>
+          <w:sz w:val="20"/>
+          <w:szCs w:val="20"/>
+        </w:rPr>
+      </w:pPr>
+      <w:r>
+        <w:rPr>
+          <w:color w:val="808080" w:themeColor="background1" w:themeShade="80"/>
+          <w:sz w:val="20"/>
+          <w:szCs w:val="20"/>
+        </w:rPr>
+        <w:t>Quelle Bild: https://www.flaticon.com/de/kostenloses-icon/datenvisualisierung_4149712</w:t>
+      </w:r>
+    </w:p>
+    <w:p>
+      <w:pPr>
+        <w:rPr>
+          <w:b/>
+          <w:bCs/>
+          <w:color w:val="FF66CC"/>
+          <w:sz w:val="28"/>
+          <w:szCs w:val="28"/>
+        </w:rPr>
+      </w:pPr>
+    </w:p>
+    <w:p>
+      <w:pPr>
+        <w:jc w:val="center"/>
+        <w:rPr>
+          <w:color w:val="FF66CC"/>
+          <w:sz w:val="28"/>
+          <w:szCs w:val="28"/>
+        </w:rPr>
+      </w:pPr>
+    </w:p>
+    <w:p>
+      <w:pPr>
+        <w:jc w:val="center"/>
+        <w:rPr>
           <w:color w:val="FF66CC"/>
           <w:sz w:val="28"/>
           <w:szCs w:val="28"/>
           <w:lang w:val="en-US"/>
         </w:rPr>
       </w:pPr>
-    </w:p>
-    <w:p>
-      <w:pPr>
-        <w:jc w:val="center"/>
+      <w:r>
         <w:rPr>
           <w:color w:val="FF66CC"/>
           <w:sz w:val="28"/>
           <w:szCs w:val="28"/>
-          <w:lang w:val="en-US"/>
-        </w:rPr>
-      </w:pPr>
-      <w:proofErr w:type="spellStart"/>
-      <w:r>
-        <w:rPr>
-          <w:color w:val="FF66CC"/>
-          <w:sz w:val="28"/>
-          <w:szCs w:val="28"/>
-          <w:lang w:val="en-US"/>
         </w:rPr>
         <w:t>Studentin</w:t>
       </w:r>
-      <w:proofErr w:type="spellEnd"/>
       <w:r>
         <w:rPr>
           <w:color w:val="FF66CC"/>
@@ -282,38 +315,6 @@
           <w:color w:val="808080" w:themeColor="background1" w:themeShade="80"/>
           <w:sz w:val="20"/>
           <w:szCs w:val="20"/>
-        </w:rPr>
-      </w:pPr>
-      <w:r>
-        <w:rPr>
-          <w:color w:val="808080" w:themeColor="background1" w:themeShade="80"/>
-          <w:sz w:val="20"/>
-          <w:szCs w:val="20"/>
-        </w:rPr>
-        <w:t>Quelle Bild: https://www.flaticon.com/de/kostenloses-icon/datenvisualisierung_4149712</w:t>
-      </w:r>
-    </w:p>
-    <w:p>
-      <w:pPr>
-        <w:rPr>
-          <w:b/>
-          <w:bCs/>
-          <w:color w:val="FF66CC"/>
-          <w:sz w:val="28"/>
-          <w:szCs w:val="28"/>
-          <w:lang w:val="en-US"/>
-        </w:rPr>
-      </w:pPr>
-    </w:p>
-    <w:p>
-      <w:pPr>
-        <w:rPr>
-          <w:b/>
-          <w:bCs/>
-          <w:color w:val="FF66CC"/>
-          <w:sz w:val="28"/>
-          <w:szCs w:val="28"/>
-          <w:lang w:val="en-US"/>
         </w:rPr>
       </w:pPr>
     </w:p>
@@ -1546,6 +1547,14 @@
           <w:vertAlign w:val="superscript"/>
         </w:rPr>
       </w:pPr>
+    </w:p>
+    <w:p>
+      <w:pPr>
+        <w:rPr>
+          <w:color w:val="808080" w:themeColor="background1" w:themeShade="80"/>
+          <w:vertAlign w:val="superscript"/>
+        </w:rPr>
+      </w:pPr>
       <w:r>
         <w:rPr>
           <w:i/>
@@ -1659,17 +1668,6 @@
           <w:t>https://www.data-to-viz.com/caveat/pie.html</w:t>
         </w:r>
       </w:hyperlink>
-    </w:p>
-    <w:p>
-      <w:pPr>
-        <w:rPr>
-          <w:b/>
-          <w:bCs/>
-          <w:color w:val="FF66CC"/>
-          <w:sz w:val="28"/>
-          <w:szCs w:val="28"/>
-        </w:rPr>
-      </w:pPr>
     </w:p>
     <w:p>
       <w:pPr>
@@ -2474,6 +2472,16 @@
           <w:szCs w:val="16"/>
         </w:rPr>
       </w:pPr>
+    </w:p>
+    <w:p>
+      <w:pPr>
+        <w:rPr>
+          <w:color w:val="808080" w:themeColor="background1" w:themeShade="80"/>
+          <w:sz w:val="18"/>
+          <w:szCs w:val="18"/>
+          <w:vertAlign w:val="superscript"/>
+        </w:rPr>
+      </w:pPr>
       <w:r>
         <w:rPr>
           <w:i/>
@@ -2485,15 +2493,15 @@
         <mc:AlternateContent>
           <mc:Choice Requires="wps">
             <w:drawing>
-              <wp:anchor distT="0" distB="0" distL="114300" distR="114300" simplePos="0" relativeHeight="251685888" behindDoc="0" locked="0" layoutInCell="1" allowOverlap="1" wp14:anchorId="226839E3" wp14:editId="13817F73">
+              <wp:anchor distT="0" distB="0" distL="114300" distR="114300" simplePos="0" relativeHeight="251685888" behindDoc="0" locked="0" layoutInCell="1" allowOverlap="1" wp14:anchorId="226839E3" wp14:editId="4E5C2191">
                 <wp:simplePos x="0" y="0"/>
                 <wp:positionH relativeFrom="margin">
-                  <wp:posOffset>-963675</wp:posOffset>
+                  <wp:posOffset>-915670</wp:posOffset>
                 </wp:positionH>
                 <wp:positionV relativeFrom="paragraph">
-                  <wp:posOffset>195275</wp:posOffset>
+                  <wp:posOffset>149225</wp:posOffset>
                 </wp:positionV>
-                <wp:extent cx="7720717" cy="7951"/>
+                <wp:extent cx="7720330" cy="7620"/>
                 <wp:effectExtent l="0" t="0" r="13970" b="30480"/>
                 <wp:wrapNone/>
                 <wp:docPr id="2" name="Gerader Verbinder 2"/>
@@ -2505,7 +2513,7 @@
                       <wps:spPr>
                         <a:xfrm flipH="1" flipV="1">
                           <a:off x="0" y="0"/>
-                          <a:ext cx="7720717" cy="7951"/>
+                          <a:ext cx="7720330" cy="7620"/>
                         </a:xfrm>
                         <a:prstGeom prst="line">
                           <a:avLst/>
@@ -2534,7 +2542,7 @@
           </mc:Choice>
           <mc:Fallback>
             <w:pict>
-              <v:line w14:anchorId="034603A7" id="Gerader Verbinder 2" o:spid="_x0000_s1026" style="position:absolute;flip:x y;z-index:251685888;visibility:visible;mso-wrap-style:square;mso-wrap-distance-left:9pt;mso-wrap-distance-top:0;mso-wrap-distance-right:9pt;mso-wrap-distance-bottom:0;mso-position-horizontal:absolute;mso-position-horizontal-relative:margin;mso-position-vertical:absolute;mso-position-vertical-relative:text" from="-75.9pt,15.4pt" to="532.05pt,16.05pt" o:gfxdata="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" strokecolor="#a5a5a5 [3206]" strokeweight=".5pt">
+              <v:line w14:anchorId="4F5B4F02" id="Gerader Verbinder 2" o:spid="_x0000_s1026" style="position:absolute;flip:x y;z-index:251685888;visibility:visible;mso-wrap-style:square;mso-wrap-distance-left:9pt;mso-wrap-distance-top:0;mso-wrap-distance-right:9pt;mso-wrap-distance-bottom:0;mso-position-horizontal:absolute;mso-position-horizontal-relative:margin;mso-position-vertical:absolute;mso-position-vertical-relative:text" from="-72.1pt,11.75pt" to="535.8pt,12.35pt" o:gfxdata="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" strokecolor="#a5a5a5 [3206]" strokeweight=".5pt">
                 <v:stroke joinstyle="miter"/>
                 <w10:wrap anchorx="margin"/>
               </v:line>
@@ -2542,15 +2550,13 @@
           </mc:Fallback>
         </mc:AlternateContent>
       </w:r>
-    </w:p>
-    <w:p>
-      <w:pPr>
-        <w:rPr>
-          <w:color w:val="808080" w:themeColor="background1" w:themeShade="80"/>
-          <w:sz w:val="18"/>
-          <w:szCs w:val="18"/>
-        </w:rPr>
-      </w:pPr>
+      <w:r>
+        <w:rPr>
+          <w:color w:val="808080" w:themeColor="background1" w:themeShade="80"/>
+          <w:vertAlign w:val="superscript"/>
+        </w:rPr>
+        <w:br/>
+      </w:r>
       <w:r>
         <w:rPr>
           <w:color w:val="808080" w:themeColor="background1" w:themeShade="80"/>
@@ -3632,15 +3638,15 @@
         <mc:AlternateContent>
           <mc:Choice Requires="wps">
             <w:drawing>
-              <wp:anchor distT="0" distB="0" distL="114300" distR="114300" simplePos="0" relativeHeight="251707392" behindDoc="0" locked="0" layoutInCell="1" allowOverlap="1" wp14:anchorId="166CD566" wp14:editId="68436BEA">
+              <wp:anchor distT="0" distB="0" distL="114300" distR="114300" simplePos="0" relativeHeight="251707392" behindDoc="0" locked="0" layoutInCell="1" allowOverlap="1" wp14:anchorId="166CD566" wp14:editId="0BB9C1D7">
                 <wp:simplePos x="0" y="0"/>
                 <wp:positionH relativeFrom="margin">
-                  <wp:posOffset>-963675</wp:posOffset>
+                  <wp:posOffset>-939165</wp:posOffset>
                 </wp:positionH>
                 <wp:positionV relativeFrom="paragraph">
-                  <wp:posOffset>195275</wp:posOffset>
+                  <wp:posOffset>384810</wp:posOffset>
                 </wp:positionV>
-                <wp:extent cx="7720717" cy="7951"/>
+                <wp:extent cx="7720330" cy="7620"/>
                 <wp:effectExtent l="0" t="0" r="13970" b="30480"/>
                 <wp:wrapNone/>
                 <wp:docPr id="35" name="Gerader Verbinder 35"/>
@@ -3652,7 +3658,7 @@
                       <wps:spPr>
                         <a:xfrm flipH="1" flipV="1">
                           <a:off x="0" y="0"/>
-                          <a:ext cx="7720717" cy="7951"/>
+                          <a:ext cx="7720330" cy="7620"/>
                         </a:xfrm>
                         <a:prstGeom prst="line">
                           <a:avLst/>
@@ -3681,7 +3687,7 @@
           </mc:Choice>
           <mc:Fallback>
             <w:pict>
-              <v:line w14:anchorId="512FD8C3" id="Gerader Verbinder 35" o:spid="_x0000_s1026" style="position:absolute;flip:x y;z-index:251707392;visibility:visible;mso-wrap-style:square;mso-wrap-distance-left:9pt;mso-wrap-distance-top:0;mso-wrap-distance-right:9pt;mso-wrap-distance-bottom:0;mso-position-horizontal:absolute;mso-position-horizontal-relative:margin;mso-position-vertical:absolute;mso-position-vertical-relative:text" from="-75.9pt,15.4pt" to="532.05pt,16.05pt" o:gfxdata="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" strokecolor="#a5a5a5 [3206]" strokeweight=".5pt">
+              <v:line w14:anchorId="4983D11F" id="Gerader Verbinder 35" o:spid="_x0000_s1026" style="position:absolute;flip:x y;z-index:251707392;visibility:visible;mso-wrap-style:square;mso-wrap-distance-left:9pt;mso-wrap-distance-top:0;mso-wrap-distance-right:9pt;mso-wrap-distance-bottom:0;mso-position-horizontal:absolute;mso-position-horizontal-relative:margin;mso-position-vertical:absolute;mso-position-vertical-relative:text" from="-73.95pt,30.3pt" to="533.95pt,30.9pt" o:gfxdata="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" strokecolor="#a5a5a5 [3206]" strokeweight=".5pt">
                 <v:stroke joinstyle="miter"/>
                 <w10:wrap anchorx="margin"/>
               </v:line>
@@ -3702,6 +3708,13 @@
           <w:vertAlign w:val="superscript"/>
         </w:rPr>
       </w:pPr>
+      <w:r>
+        <w:rPr>
+          <w:color w:val="808080" w:themeColor="background1" w:themeShade="80"/>
+          <w:vertAlign w:val="superscript"/>
+        </w:rPr>
+        <w:br/>
+      </w:r>
       <w:r>
         <w:rPr>
           <w:color w:val="808080" w:themeColor="background1" w:themeShade="80"/>
@@ -5619,13 +5632,13 @@
         <mc:AlternateContent>
           <mc:Choice Requires="wps">
             <w:drawing>
-              <wp:anchor distT="0" distB="0" distL="114300" distR="114300" simplePos="0" relativeHeight="251717632" behindDoc="0" locked="0" layoutInCell="1" allowOverlap="1" wp14:anchorId="4A7A240C" wp14:editId="62B35864">
+              <wp:anchor distT="0" distB="0" distL="114300" distR="114300" simplePos="0" relativeHeight="251717632" behindDoc="0" locked="0" layoutInCell="1" allowOverlap="1" wp14:anchorId="4A7A240C" wp14:editId="14337811">
                 <wp:simplePos x="0" y="0"/>
                 <wp:positionH relativeFrom="page">
                   <wp:align>left</wp:align>
                 </wp:positionH>
                 <wp:positionV relativeFrom="paragraph">
-                  <wp:posOffset>12065</wp:posOffset>
+                  <wp:posOffset>107068</wp:posOffset>
                 </wp:positionV>
                 <wp:extent cx="7720717" cy="7951"/>
                 <wp:effectExtent l="0" t="0" r="13970" b="30480"/>
@@ -5668,13 +5681,20 @@
           </mc:Choice>
           <mc:Fallback>
             <w:pict>
-              <v:line w14:anchorId="00446DBD" id="Gerader Verbinder 39" o:spid="_x0000_s1026" style="position:absolute;flip:x y;z-index:251717632;visibility:visible;mso-wrap-style:square;mso-wrap-distance-left:9pt;mso-wrap-distance-top:0;mso-wrap-distance-right:9pt;mso-wrap-distance-bottom:0;mso-position-horizontal:left;mso-position-horizontal-relative:page;mso-position-vertical:absolute;mso-position-vertical-relative:text" from="0,.95pt" to="607.95pt,1.6pt" o:gfxdata="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" strokecolor="#a5a5a5 [3206]" strokeweight=".5pt">
+              <v:line w14:anchorId="3CD33651" id="Gerader Verbinder 39" o:spid="_x0000_s1026" style="position:absolute;flip:x y;z-index:251717632;visibility:visible;mso-wrap-style:square;mso-wrap-distance-left:9pt;mso-wrap-distance-top:0;mso-wrap-distance-right:9pt;mso-wrap-distance-bottom:0;mso-position-horizontal:left;mso-position-horizontal-relative:page;mso-position-vertical:absolute;mso-position-vertical-relative:text" from="0,8.45pt" to="607.95pt,9.1pt" o:gfxdata="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" strokecolor="#a5a5a5 [3206]" strokeweight=".5pt">
                 <v:stroke joinstyle="miter"/>
                 <w10:wrap anchorx="page"/>
               </v:line>
             </w:pict>
           </mc:Fallback>
         </mc:AlternateContent>
+      </w:r>
+      <w:r>
+        <w:rPr>
+          <w:color w:val="808080" w:themeColor="background1" w:themeShade="80"/>
+          <w:vertAlign w:val="superscript"/>
+        </w:rPr>
+        <w:br/>
       </w:r>
       <w:proofErr w:type="gramStart"/>
       <w:r>
@@ -6618,7 +6638,7 @@
           <w:color w:val="FF66CC"/>
         </w:rPr>
         <w:drawing>
-          <wp:anchor distT="0" distB="0" distL="114300" distR="114300" simplePos="0" relativeHeight="251732992" behindDoc="0" locked="0" layoutInCell="1" allowOverlap="1" wp14:anchorId="38AB0F68" wp14:editId="0BE661B7">
+          <wp:anchor distT="0" distB="0" distL="114300" distR="114300" simplePos="0" relativeHeight="251732992" behindDoc="0" locked="0" layoutInCell="1" allowOverlap="1" wp14:anchorId="38AB0F68" wp14:editId="6E7969C1">
             <wp:simplePos x="0" y="0"/>
             <wp:positionH relativeFrom="margin">
               <wp:align>center</wp:align>
@@ -7378,13 +7398,13 @@
         <mc:AlternateContent>
           <mc:Choice Requires="wps">
             <w:drawing>
-              <wp:anchor distT="0" distB="0" distL="114300" distR="114300" simplePos="0" relativeHeight="251720704" behindDoc="0" locked="0" layoutInCell="1" allowOverlap="1" wp14:anchorId="50042273" wp14:editId="0CA18004">
+              <wp:anchor distT="0" distB="0" distL="114300" distR="114300" simplePos="0" relativeHeight="251720704" behindDoc="0" locked="0" layoutInCell="1" allowOverlap="1" wp14:anchorId="50042273" wp14:editId="22DCB829">
                 <wp:simplePos x="0" y="0"/>
                 <wp:positionH relativeFrom="page">
-                  <wp:posOffset>182548</wp:posOffset>
+                  <wp:posOffset>-635</wp:posOffset>
                 </wp:positionH>
                 <wp:positionV relativeFrom="paragraph">
-                  <wp:posOffset>122831</wp:posOffset>
+                  <wp:posOffset>122555</wp:posOffset>
                 </wp:positionV>
                 <wp:extent cx="7720330" cy="7620"/>
                 <wp:effectExtent l="0" t="0" r="13970" b="30480"/>
@@ -7427,7 +7447,7 @@
           </mc:Choice>
           <mc:Fallback>
             <w:pict>
-              <v:line w14:anchorId="5CB399F1" id="Gerader Verbinder 41" o:spid="_x0000_s1026" style="position:absolute;flip:x y;z-index:251720704;visibility:visible;mso-wrap-style:square;mso-wrap-distance-left:9pt;mso-wrap-distance-top:0;mso-wrap-distance-right:9pt;mso-wrap-distance-bottom:0;mso-position-horizontal:absolute;mso-position-horizontal-relative:page;mso-position-vertical:absolute;mso-position-vertical-relative:text" from="14.35pt,9.65pt" to="622.25pt,10.25pt" o:gfxdata="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" strokecolor="#a5a5a5 [3206]" strokeweight=".5pt">
+              <v:line w14:anchorId="7853FA9C" id="Gerader Verbinder 41" o:spid="_x0000_s1026" style="position:absolute;flip:x y;z-index:251720704;visibility:visible;mso-wrap-style:square;mso-wrap-distance-left:9pt;mso-wrap-distance-top:0;mso-wrap-distance-right:9pt;mso-wrap-distance-bottom:0;mso-position-horizontal:absolute;mso-position-horizontal-relative:page;mso-position-vertical:absolute;mso-position-vertical-relative:text" from="-.05pt,9.65pt" to="607.85pt,10.25pt" o:gfxdata="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" strokecolor="#a5a5a5 [3206]" strokeweight=".5pt">
                 <v:stroke joinstyle="miter"/>
                 <w10:wrap anchorx="page"/>
               </v:line>
@@ -7465,21 +7485,29 @@
           <w:sz w:val="18"/>
           <w:szCs w:val="18"/>
         </w:rPr>
-        <w:t xml:space="preserve"> https://bookdown.org/joone/ComputationalMethods/daten-visualisieren.html</w:t>
-      </w:r>
-    </w:p>
-    <w:p>
-      <w:pPr>
-        <w:tabs>
-          <w:tab w:val="left" w:pos="2016"/>
-        </w:tabs>
-        <w:rPr>
-          <w:color w:val="808080" w:themeColor="background1" w:themeShade="80"/>
-          <w:sz w:val="18"/>
-          <w:szCs w:val="18"/>
+        <w:t xml:space="preserve"> </w:t>
+      </w:r>
+      <w:hyperlink r:id="rId43" w:history="1">
+        <w:r>
+          <w:rPr>
+            <w:rStyle w:val="Hyperlink"/>
+            <w:sz w:val="18"/>
+            <w:szCs w:val="18"/>
+          </w:rPr>
+          <w:t>https://bookdown.org/joone/ComputationalMethods/daten-visualisieren.html</w:t>
+        </w:r>
+      </w:hyperlink>
+      <w:r>
+        <w:rPr>
+          <w:b/>
+          <w:bCs/>
+          <w:color w:val="FF66CC"/>
+          <w:sz w:val="28"/>
+          <w:szCs w:val="28"/>
           <w:lang w:val="en-US"/>
         </w:rPr>
-      </w:pPr>
+        <w:br/>
+      </w:r>
       <w:proofErr w:type="gramStart"/>
       <w:r>
         <w:rPr>
@@ -7558,6 +7586,73 @@
       </w:pPr>
       <w:r>
         <w:rPr>
+          <w:noProof/>
+        </w:rPr>
+        <w:drawing>
+          <wp:anchor distT="0" distB="0" distL="114300" distR="114300" simplePos="0" relativeHeight="251749376" behindDoc="1" locked="0" layoutInCell="1" allowOverlap="1" wp14:anchorId="2CD145A6" wp14:editId="18378E2B">
+            <wp:simplePos x="0" y="0"/>
+            <wp:positionH relativeFrom="margin">
+              <wp:align>center</wp:align>
+            </wp:positionH>
+            <wp:positionV relativeFrom="paragraph">
+              <wp:posOffset>1502571</wp:posOffset>
+            </wp:positionV>
+            <wp:extent cx="3653790" cy="2217420"/>
+            <wp:effectExtent l="0" t="0" r="3810" b="0"/>
+            <wp:wrapNone/>
+            <wp:docPr id="37" name="Grafik 37"/>
+            <wp:cNvGraphicFramePr>
+              <a:graphicFrameLocks xmlns:a="http://schemas.openxmlformats.org/drawingml/2006/main" noChangeAspect="1"/>
+            </wp:cNvGraphicFramePr>
+            <a:graphic xmlns:a="http://schemas.openxmlformats.org/drawingml/2006/main">
+              <a:graphicData uri="http://schemas.openxmlformats.org/drawingml/2006/picture">
+                <pic:pic xmlns:pic="http://schemas.openxmlformats.org/drawingml/2006/picture">
+                  <pic:nvPicPr>
+                    <pic:cNvPr id="0" name="Picture 1"/>
+                    <pic:cNvPicPr>
+                      <a:picLocks noChangeAspect="1" noChangeArrowheads="1"/>
+                    </pic:cNvPicPr>
+                  </pic:nvPicPr>
+                  <pic:blipFill>
+                    <a:blip r:embed="rId44" cstate="print">
+                      <a:extLst>
+                        <a:ext uri="{28A0092B-C50C-407E-A947-70E740481C1C}">
+                          <a14:useLocalDpi xmlns:a14="http://schemas.microsoft.com/office/drawing/2010/main" val="0"/>
+                        </a:ext>
+                      </a:extLst>
+                    </a:blip>
+                    <a:srcRect/>
+                    <a:stretch>
+                      <a:fillRect/>
+                    </a:stretch>
+                  </pic:blipFill>
+                  <pic:spPr bwMode="auto">
+                    <a:xfrm>
+                      <a:off x="0" y="0"/>
+                      <a:ext cx="3653790" cy="2217420"/>
+                    </a:xfrm>
+                    <a:prstGeom prst="rect">
+                      <a:avLst/>
+                    </a:prstGeom>
+                    <a:noFill/>
+                    <a:ln>
+                      <a:noFill/>
+                    </a:ln>
+                  </pic:spPr>
+                </pic:pic>
+              </a:graphicData>
+            </a:graphic>
+            <wp14:sizeRelH relativeFrom="margin">
+              <wp14:pctWidth>0</wp14:pctWidth>
+            </wp14:sizeRelH>
+            <wp14:sizeRelV relativeFrom="margin">
+              <wp14:pctHeight>0</wp14:pctHeight>
+            </wp14:sizeRelV>
+          </wp:anchor>
+        </w:drawing>
+      </w:r>
+      <w:r>
+        <w:rPr>
           <w:b/>
           <w:bCs/>
           <w:color w:val="FF66CC"/>
@@ -7577,6 +7672,15 @@
       </w:r>
       <w:r>
         <w:t>auch so verstanden und gelesen wird, wie man sich das vorstellt?</w:t>
+      </w:r>
+      <w:r>
+        <w:t xml:space="preserve"> </w:t>
+      </w:r>
+      <w:r>
+        <w:t xml:space="preserve">Ist die Visualisierung A oder B einfacher zu lesen?  </w:t>
+      </w:r>
+      <w:r>
+        <w:t>Finden die Menschen, die Information, welche sie suchen?</w:t>
       </w:r>
       <w:r>
         <w:br/>
@@ -7592,7 +7696,13 @@
         <w:t xml:space="preserve">Möglichkeiten, Visualisierungen zu evaluieren. Qualitative wären zum Beispiel Interviews oder Fokusgruppen und Quantitative zum Beispiel Umfragen, kontrollierte Laborexperimente zur Überprüfung </w:t>
       </w:r>
       <w:r>
-        <w:t xml:space="preserve">von Hypothesen. </w:t>
+        <w:t>von Hypothesen.</w:t>
+      </w:r>
+      <w:r>
+        <w:t xml:space="preserve"> Die drei Hauptziele von Usability Tests </w:t>
+      </w:r>
+      <w:r>
+        <w:t>können aus der folgenden Abbildung (Abbildung 26) entnommen werden:</w:t>
       </w:r>
     </w:p>
     <w:p>
@@ -7600,6 +7710,13 @@
         <w:tabs>
           <w:tab w:val="left" w:pos="2016"/>
         </w:tabs>
+      </w:pPr>
+    </w:p>
+    <w:p>
+      <w:pPr>
+        <w:tabs>
+          <w:tab w:val="left" w:pos="2016"/>
+        </w:tabs>
         <w:rPr>
           <w:b/>
           <w:bCs/>
@@ -7624,6 +7741,50 @@
           <w:lang w:val="en-US"/>
         </w:rPr>
       </w:pPr>
+      <w:r>
+        <w:rPr>
+          <w:b/>
+          <w:bCs/>
+          <w:color w:val="FF66CC"/>
+          <w:sz w:val="28"/>
+          <w:szCs w:val="28"/>
+          <w:lang w:val="en-US"/>
+        </w:rPr>
+        <w:tab/>
+      </w:r>
+      <w:r>
+        <w:rPr>
+          <w:b/>
+          <w:bCs/>
+          <w:color w:val="FF66CC"/>
+          <w:sz w:val="28"/>
+          <w:szCs w:val="28"/>
+          <w:lang w:val="en-US"/>
+        </w:rPr>
+        <w:tab/>
+      </w:r>
+      <w:r>
+        <w:rPr>
+          <w:b/>
+          <w:bCs/>
+          <w:color w:val="FF66CC"/>
+          <w:sz w:val="28"/>
+          <w:szCs w:val="28"/>
+          <w:lang w:val="en-US"/>
+        </w:rPr>
+        <w:tab/>
+      </w:r>
+      <w:r>
+        <w:rPr>
+          <w:b/>
+          <w:bCs/>
+          <w:color w:val="FF66CC"/>
+          <w:sz w:val="28"/>
+          <w:szCs w:val="28"/>
+          <w:lang w:val="en-US"/>
+        </w:rPr>
+        <w:t xml:space="preserve">       </w:t>
+      </w:r>
     </w:p>
     <w:p>
       <w:pPr>
@@ -7684,6 +7845,86 @@
           <w:lang w:val="en-US"/>
         </w:rPr>
       </w:pPr>
+      <w:r>
+        <w:rPr>
+          <w:b/>
+          <w:bCs/>
+          <w:color w:val="FF66CC"/>
+          <w:sz w:val="28"/>
+          <w:szCs w:val="28"/>
+          <w:lang w:val="en-US"/>
+        </w:rPr>
+        <w:t xml:space="preserve">                                                   </w:t>
+      </w:r>
+      <w:r>
+        <w:rPr>
+          <w:i/>
+          <w:iCs/>
+          <w:color w:val="808080" w:themeColor="background1" w:themeShade="80"/>
+          <w:sz w:val="16"/>
+          <w:szCs w:val="16"/>
+        </w:rPr>
+        <w:t>Abbildung 2</w:t>
+      </w:r>
+      <w:r>
+        <w:rPr>
+          <w:i/>
+          <w:iCs/>
+          <w:color w:val="808080" w:themeColor="background1" w:themeShade="80"/>
+          <w:sz w:val="16"/>
+          <w:szCs w:val="16"/>
+        </w:rPr>
+        <w:t>6</w:t>
+      </w:r>
+      <w:r>
+        <w:rPr>
+          <w:i/>
+          <w:iCs/>
+          <w:color w:val="808080" w:themeColor="background1" w:themeShade="80"/>
+          <w:sz w:val="16"/>
+          <w:szCs w:val="16"/>
+        </w:rPr>
+        <w:t xml:space="preserve">: </w:t>
+      </w:r>
+      <w:proofErr w:type="spellStart"/>
+      <w:r>
+        <w:rPr>
+          <w:i/>
+          <w:iCs/>
+          <w:color w:val="808080" w:themeColor="background1" w:themeShade="80"/>
+          <w:sz w:val="16"/>
+          <w:szCs w:val="16"/>
+        </w:rPr>
+        <w:t>Why</w:t>
+      </w:r>
+      <w:proofErr w:type="spellEnd"/>
+      <w:r>
+        <w:rPr>
+          <w:i/>
+          <w:iCs/>
+          <w:color w:val="808080" w:themeColor="background1" w:themeShade="80"/>
+          <w:sz w:val="16"/>
+          <w:szCs w:val="16"/>
+        </w:rPr>
+        <w:t xml:space="preserve"> Usability Test?</w:t>
+      </w:r>
+      <w:r>
+        <w:rPr>
+          <w:i/>
+          <w:iCs/>
+          <w:color w:val="808080" w:themeColor="background1" w:themeShade="80"/>
+        </w:rPr>
+        <w:t xml:space="preserve"> </w:t>
+      </w:r>
+      <w:r>
+        <w:rPr>
+          <w:i/>
+          <w:iCs/>
+          <w:color w:val="808080" w:themeColor="background1" w:themeShade="80"/>
+          <w:vertAlign w:val="superscript"/>
+        </w:rPr>
+        <w:t>16</w:t>
+      </w:r>
     </w:p>
     <w:p>
       <w:pPr>
@@ -7691,6 +7932,422 @@
           <w:tab w:val="left" w:pos="2016"/>
         </w:tabs>
         <w:rPr>
+          <w:vertAlign w:val="superscript"/>
+        </w:rPr>
+      </w:pPr>
+      <w:r>
+        <w:t xml:space="preserve">Bei Usability Tests wird empfohlen mit einer </w:t>
+      </w:r>
+      <w:r>
+        <w:t>kleinen</w:t>
+      </w:r>
+      <w:r>
+        <w:t xml:space="preserve"> Gruppe von Menschen den Test </w:t>
+      </w:r>
+      <w:r>
+        <w:t>durchzuführen</w:t>
+      </w:r>
+      <w:r>
+        <w:t xml:space="preserve">, typischerweise </w:t>
+      </w:r>
+      <w:r>
+        <w:t xml:space="preserve">mit </w:t>
+      </w:r>
+      <w:r>
+        <w:t>fünf Menschen.</w:t>
+      </w:r>
+      <w:r>
+        <w:t xml:space="preserve"> </w:t>
+      </w:r>
+      <w:r>
+        <w:t xml:space="preserve">Dies aus dem Grund, weil </w:t>
+      </w:r>
+      <w:r>
+        <w:t xml:space="preserve">man bereits bei diesen fünf Menschen viele Aussagen bei mehr als nur einer Person hören wird. Somit ist es </w:t>
+      </w:r>
+      <w:r>
+        <w:t xml:space="preserve">meistens verschwendete Zeit, mit mehr als fünf Personen </w:t>
+      </w:r>
+      <w:r>
+        <w:t>denselben Test durchzuführen.</w:t>
+      </w:r>
+      <w:r>
+        <w:br/>
+      </w:r>
+      <w:r>
+        <w:t xml:space="preserve">Bei der ersten Testperson wird alles Neu sein, was </w:t>
+      </w:r>
+      <w:r>
+        <w:t>man</w:t>
+      </w:r>
+      <w:r>
+        <w:t xml:space="preserve"> als Rückmeldung </w:t>
+      </w:r>
+      <w:r>
+        <w:t>bekommt</w:t>
+      </w:r>
+      <w:r>
+        <w:t xml:space="preserve">. Bei der zweiten </w:t>
+      </w:r>
+      <w:r>
+        <w:t>Person</w:t>
+      </w:r>
+      <w:r>
+        <w:t xml:space="preserve"> wird es bereits erste Überschneidungen</w:t>
+      </w:r>
+      <w:r>
+        <w:t xml:space="preserve"> mit der ersten Person geben, jedoch aber natürlich au viel Neues. </w:t>
+      </w:r>
+      <w:r>
+        <w:t>Bei der dritten Person</w:t>
+      </w:r>
+      <w:r>
+        <w:t xml:space="preserve"> wird es wahrscheinlich bereits </w:t>
+      </w:r>
+      <w:r>
+        <w:t>Aussagen</w:t>
+      </w:r>
+      <w:r>
+        <w:t xml:space="preserve"> geben, welche zum dritten </w:t>
+      </w:r>
+      <w:r>
+        <w:t>Mal</w:t>
+      </w:r>
+      <w:r>
+        <w:t xml:space="preserve"> gesagt werden. </w:t>
+      </w:r>
+      <w:r>
+        <w:t xml:space="preserve">Mit jeder weiteren Person gibt es immer mehr Überschneidungen. </w:t>
+      </w:r>
+      <w:r>
+        <w:br/>
+      </w:r>
+      <w:r>
+        <w:t>Als nächsten Schritt, nimmt man all diese Informationen, welche man erhalten hat und passt die Visualisierungen an. Danach führ man denselben Test wieder mit fünf neuen Personen durch.</w:t>
+      </w:r>
+      <w:r>
+        <w:t xml:space="preserve"> Dies wiederholt man so oft, bis man zufrieden ist oder </w:t>
+      </w:r>
+      <w:r>
+        <w:t>so lange</w:t>
+      </w:r>
+      <w:r>
+        <w:t xml:space="preserve"> wie das Budget reicht.</w:t>
+      </w:r>
+      <w:r>
+        <w:t xml:space="preserve"> </w:t>
+      </w:r>
+      <w:r>
+        <w:rPr>
+          <w:vertAlign w:val="superscript"/>
+        </w:rPr>
+        <w:t>17</w:t>
+      </w:r>
+    </w:p>
+    <w:p>
+      <w:pPr>
+        <w:tabs>
+          <w:tab w:val="left" w:pos="2016"/>
+        </w:tabs>
+        <w:rPr>
+          <w:vertAlign w:val="superscript"/>
+        </w:rPr>
+      </w:pPr>
+    </w:p>
+    <w:p>
+      <w:pPr>
+        <w:tabs>
+          <w:tab w:val="left" w:pos="2016"/>
+        </w:tabs>
+      </w:pPr>
+      <w:r>
+        <w:rPr>
+          <w:b/>
+          <w:bCs/>
+          <w:color w:val="FF66CC"/>
+        </w:rPr>
+        <w:t xml:space="preserve">Welche Visualisierung </w:t>
+      </w:r>
+      <w:r>
+        <w:rPr>
+          <w:b/>
+          <w:bCs/>
+          <w:color w:val="FF66CC"/>
+        </w:rPr>
+        <w:t xml:space="preserve">sollen getestet </w:t>
+      </w:r>
+      <w:r>
+        <w:rPr>
+          <w:b/>
+          <w:bCs/>
+          <w:color w:val="FF66CC"/>
+        </w:rPr>
+        <w:t>werden</w:t>
+      </w:r>
+      <w:r>
+        <w:rPr>
+          <w:b/>
+          <w:bCs/>
+          <w:color w:val="FF66CC"/>
+        </w:rPr>
+        <w:t>?</w:t>
+      </w:r>
+      <w:r>
+        <w:rPr>
+          <w:b/>
+          <w:bCs/>
+          <w:color w:val="FF66CC"/>
+        </w:rPr>
+        <w:br/>
+      </w:r>
+      <w:r>
+        <w:rPr>
+          <w:b/>
+          <w:bCs/>
+        </w:rPr>
+        <w:t xml:space="preserve">Abbildung </w:t>
+      </w:r>
+      <w:r>
+        <w:rPr>
+          <w:b/>
+          <w:bCs/>
+        </w:rPr>
+        <w:t>8 und</w:t>
+      </w:r>
+      <w:r>
+        <w:rPr>
+          <w:b/>
+          <w:bCs/>
+        </w:rPr>
+        <w:t xml:space="preserve"> </w:t>
+      </w:r>
+      <w:r>
+        <w:rPr>
+          <w:b/>
+          <w:bCs/>
+        </w:rPr>
+        <w:t>Abbildung 10</w:t>
+      </w:r>
+      <w:r>
+        <w:rPr>
+          <w:b/>
+          <w:bCs/>
+        </w:rPr>
+        <w:t xml:space="preserve"> </w:t>
+      </w:r>
+      <w:r>
+        <w:rPr>
+          <w:b/>
+          <w:bCs/>
+        </w:rPr>
+        <w:t xml:space="preserve">(von LO </w:t>
+      </w:r>
+      <w:r>
+        <w:rPr>
+          <w:b/>
+          <w:bCs/>
+        </w:rPr>
+        <w:t>2</w:t>
+      </w:r>
+      <w:r>
+        <w:rPr>
+          <w:b/>
+          <w:bCs/>
+        </w:rPr>
+        <w:t>)</w:t>
+      </w:r>
+      <w:r>
+        <w:br/>
+      </w:r>
+      <w:r>
+        <w:t xml:space="preserve">Ich habe mich für diese </w:t>
+      </w:r>
+      <w:r>
+        <w:t>e</w:t>
+      </w:r>
+      <w:r>
+        <w:t xml:space="preserve">ntschieden, weil sie beide </w:t>
+      </w:r>
+      <w:proofErr w:type="gramStart"/>
+      <w:r>
+        <w:t>dasselbe aussagen</w:t>
+      </w:r>
+      <w:proofErr w:type="gramEnd"/>
+      <w:r>
+        <w:t xml:space="preserve">, jedoch die x- und y- Achsen vertauscht sind. </w:t>
+      </w:r>
+      <w:r>
+        <w:t>Konkret inter</w:t>
+      </w:r>
+      <w:r>
+        <w:t>essierten mich folgende Fragen:</w:t>
+      </w:r>
+    </w:p>
+    <w:p>
+      <w:pPr>
+        <w:pStyle w:val="Listenabsatz"/>
+        <w:numPr>
+          <w:ilvl w:val="0"/>
+          <w:numId w:val="6"/>
+        </w:numPr>
+        <w:tabs>
+          <w:tab w:val="left" w:pos="2016"/>
+        </w:tabs>
+      </w:pPr>
+      <w:r>
+        <w:t xml:space="preserve">Frage 1: </w:t>
+      </w:r>
+      <w:r>
+        <w:t xml:space="preserve">In welcher Altersklasse hat es im Kanton Aargau die </w:t>
+      </w:r>
+      <w:r>
+        <w:t>meisten Menschen?</w:t>
+      </w:r>
+      <w:r>
+        <w:t xml:space="preserve"> (Wie lange dauerte es, bis die Frage beantwortet werden kann? Wurde die Frage mit der Grafik 8 oder 10 beantwortet?)</w:t>
+      </w:r>
+    </w:p>
+    <w:p>
+      <w:pPr>
+        <w:pStyle w:val="Listenabsatz"/>
+        <w:numPr>
+          <w:ilvl w:val="0"/>
+          <w:numId w:val="6"/>
+        </w:numPr>
+        <w:tabs>
+          <w:tab w:val="left" w:pos="2016"/>
+        </w:tabs>
+      </w:pPr>
+      <w:r>
+        <w:t xml:space="preserve">Frage 2: </w:t>
+      </w:r>
+      <w:r>
+        <w:t xml:space="preserve">Welche Grafik </w:t>
+      </w:r>
+      <w:r>
+        <w:t>finden die Personen leserlicher und wieso?</w:t>
+      </w:r>
+    </w:p>
+    <w:p>
+      <w:pPr>
+        <w:pStyle w:val="Listenabsatz"/>
+        <w:numPr>
+          <w:ilvl w:val="0"/>
+          <w:numId w:val="6"/>
+        </w:numPr>
+        <w:tabs>
+          <w:tab w:val="left" w:pos="2016"/>
+        </w:tabs>
+      </w:pPr>
+      <w:r>
+        <w:t xml:space="preserve">Frage 3: </w:t>
+      </w:r>
+      <w:r>
+        <w:t>Was denken die</w:t>
+      </w:r>
+      <w:r>
+        <w:t xml:space="preserve"> Personen über die Farbwahl der Linien?</w:t>
+      </w:r>
+    </w:p>
+    <w:p>
+      <w:pPr>
+        <w:tabs>
+          <w:tab w:val="left" w:pos="2016"/>
+        </w:tabs>
+        <w:rPr>
+          <w:b/>
+          <w:bCs/>
+        </w:rPr>
+      </w:pPr>
+    </w:p>
+    <w:p>
+      <w:pPr>
+        <w:tabs>
+          <w:tab w:val="left" w:pos="2016"/>
+        </w:tabs>
+        <w:rPr>
+          <w:color w:val="808080" w:themeColor="background1" w:themeShade="80"/>
+          <w:sz w:val="18"/>
+          <w:szCs w:val="18"/>
+          <w:vertAlign w:val="superscript"/>
+          <w:lang w:val="en-US"/>
+        </w:rPr>
+      </w:pPr>
+      <w:r>
+        <w:rPr>
+          <w:i/>
+          <w:iCs/>
+          <w:noProof/>
+          <w:sz w:val="15"/>
+          <w:szCs w:val="15"/>
+        </w:rPr>
+        <mc:AlternateContent>
+          <mc:Choice Requires="wps">
+            <w:drawing>
+              <wp:anchor distT="0" distB="0" distL="114300" distR="114300" simplePos="0" relativeHeight="251751424" behindDoc="0" locked="0" layoutInCell="1" allowOverlap="1" wp14:anchorId="777C29F8" wp14:editId="49B1D421">
+                <wp:simplePos x="0" y="0"/>
+                <wp:positionH relativeFrom="page">
+                  <wp:align>left</wp:align>
+                </wp:positionH>
+                <wp:positionV relativeFrom="paragraph">
+                  <wp:posOffset>207027</wp:posOffset>
+                </wp:positionV>
+                <wp:extent cx="7720330" cy="7620"/>
+                <wp:effectExtent l="0" t="0" r="13970" b="30480"/>
+                <wp:wrapNone/>
+                <wp:docPr id="51" name="Gerader Verbinder 51"/>
+                <wp:cNvGraphicFramePr/>
+                <a:graphic xmlns:a="http://schemas.openxmlformats.org/drawingml/2006/main">
+                  <a:graphicData uri="http://schemas.microsoft.com/office/word/2010/wordprocessingShape">
+                    <wps:wsp>
+                      <wps:cNvCnPr/>
+                      <wps:spPr>
+                        <a:xfrm flipH="1" flipV="1">
+                          <a:off x="0" y="0"/>
+                          <a:ext cx="7720330" cy="7620"/>
+                        </a:xfrm>
+                        <a:prstGeom prst="line">
+                          <a:avLst/>
+                        </a:prstGeom>
+                      </wps:spPr>
+                      <wps:style>
+                        <a:lnRef idx="1">
+                          <a:schemeClr val="accent3"/>
+                        </a:lnRef>
+                        <a:fillRef idx="0">
+                          <a:schemeClr val="accent3"/>
+                        </a:fillRef>
+                        <a:effectRef idx="0">
+                          <a:schemeClr val="accent3"/>
+                        </a:effectRef>
+                        <a:fontRef idx="minor">
+                          <a:schemeClr val="tx1"/>
+                        </a:fontRef>
+                      </wps:style>
+                      <wps:bodyPr/>
+                    </wps:wsp>
+                  </a:graphicData>
+                </a:graphic>
+              </wp:anchor>
+            </w:drawing>
+          </mc:Choice>
+          <mc:Fallback>
+            <w:pict>
+              <v:line w14:anchorId="6F4DAB00" id="Gerader Verbinder 51" o:spid="_x0000_s1026" style="position:absolute;flip:x y;z-index:251751424;visibility:visible;mso-wrap-style:square;mso-wrap-distance-left:9pt;mso-wrap-distance-top:0;mso-wrap-distance-right:9pt;mso-wrap-distance-bottom:0;mso-position-horizontal:left;mso-position-horizontal-relative:page;mso-position-vertical:absolute;mso-position-vertical-relative:text" from="0,16.3pt" to="607.9pt,16.9pt" o:gfxdata="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" strokecolor="#a5a5a5 [3206]" strokeweight=".5pt">
+                <v:stroke joinstyle="miter"/>
+                <w10:wrap anchorx="page"/>
+              </v:line>
+            </w:pict>
+          </mc:Fallback>
+        </mc:AlternateContent>
+      </w:r>
+    </w:p>
+    <w:p>
+      <w:pPr>
+        <w:tabs>
+          <w:tab w:val="left" w:pos="2016"/>
+        </w:tabs>
+        <w:rPr>
           <w:b/>
           <w:bCs/>
           <w:color w:val="FF66CC"/>
@@ -7699,51 +8356,142 @@
           <w:lang w:val="en-US"/>
         </w:rPr>
       </w:pPr>
+      <w:r>
+        <w:rPr>
+          <w:color w:val="808080" w:themeColor="background1" w:themeShade="80"/>
+          <w:sz w:val="18"/>
+          <w:szCs w:val="18"/>
+          <w:vertAlign w:val="superscript"/>
+          <w:lang w:val="en-US"/>
+        </w:rPr>
+        <w:t>16</w:t>
+      </w:r>
+      <w:r>
+        <w:rPr>
+          <w:color w:val="808080" w:themeColor="background1" w:themeShade="80"/>
+          <w:sz w:val="18"/>
+          <w:szCs w:val="18"/>
+          <w:lang w:val="en-US"/>
+        </w:rPr>
+        <w:t xml:space="preserve"> </w:t>
+      </w:r>
+      <w:r>
+        <w:rPr>
+          <w:color w:val="808080" w:themeColor="background1" w:themeShade="80"/>
+          <w:sz w:val="18"/>
+          <w:szCs w:val="18"/>
+          <w:lang w:val="en-US"/>
+        </w:rPr>
+        <w:t>https://www.nngroup.com/articles/usability-testing-101/</w:t>
+      </w:r>
+      <w:r>
+        <w:rPr>
+          <w:b/>
+          <w:bCs/>
+          <w:color w:val="FF66CC"/>
+          <w:sz w:val="28"/>
+          <w:szCs w:val="28"/>
+          <w:lang w:val="en-US"/>
+        </w:rPr>
+        <w:br/>
+      </w:r>
+      <w:r>
+        <w:rPr>
+          <w:color w:val="808080" w:themeColor="background1" w:themeShade="80"/>
+          <w:sz w:val="18"/>
+          <w:szCs w:val="18"/>
+          <w:vertAlign w:val="superscript"/>
+          <w:lang w:val="en-US"/>
+        </w:rPr>
+        <w:t>17</w:t>
+      </w:r>
+      <w:r>
+        <w:rPr>
+          <w:color w:val="808080" w:themeColor="background1" w:themeShade="80"/>
+          <w:sz w:val="18"/>
+          <w:szCs w:val="18"/>
+          <w:lang w:val="en-US"/>
+        </w:rPr>
+        <w:t xml:space="preserve"> https://www.youtube.com/watch?v=RhgUirqki50</w:t>
+      </w:r>
     </w:p>
     <w:p>
       <w:pPr>
         <w:tabs>
           <w:tab w:val="left" w:pos="2016"/>
         </w:tabs>
-        <w:rPr>
-          <w:b/>
-          <w:bCs/>
-          <w:color w:val="FF66CC"/>
-          <w:sz w:val="28"/>
-          <w:szCs w:val="28"/>
-          <w:lang w:val="en-US"/>
-        </w:rPr>
-      </w:pPr>
-    </w:p>
-    <w:p>
-      <w:pPr>
+      </w:pPr>
+      <w:r>
+        <w:rPr>
+          <w:b/>
+          <w:bCs/>
+        </w:rPr>
+        <w:lastRenderedPageBreak/>
+        <w:t>Abbildung 22 und Abbildung 23 (von L</w:t>
+      </w:r>
+      <w:r>
+        <w:rPr>
+          <w:b/>
+          <w:bCs/>
+        </w:rPr>
+        <w:t>O 4</w:t>
+      </w:r>
+      <w:r>
+        <w:rPr>
+          <w:b/>
+          <w:bCs/>
+        </w:rPr>
+        <w:t>)</w:t>
+      </w:r>
+      <w:r>
+        <w:rPr>
+          <w:b/>
+          <w:bCs/>
+        </w:rPr>
+        <w:br/>
+      </w:r>
+      <w:r>
+        <w:t>Ich habe mich für diese zwei entschieden, weil die gleiche Information einmal in einem Balken und einmal in einem Liniendiagramm dargestellt ist.</w:t>
+      </w:r>
+      <w:r>
+        <w:t xml:space="preserve"> Ich werde folgende Fragen stellen: </w:t>
+      </w:r>
+    </w:p>
+    <w:p>
+      <w:pPr>
+        <w:pStyle w:val="Listenabsatz"/>
+        <w:numPr>
+          <w:ilvl w:val="0"/>
+          <w:numId w:val="6"/>
+        </w:numPr>
         <w:tabs>
           <w:tab w:val="left" w:pos="2016"/>
         </w:tabs>
-        <w:rPr>
-          <w:b/>
-          <w:bCs/>
-          <w:color w:val="FF66CC"/>
-          <w:sz w:val="28"/>
-          <w:szCs w:val="28"/>
-          <w:lang w:val="en-US"/>
-        </w:rPr>
-      </w:pPr>
-    </w:p>
-    <w:p>
-      <w:pPr>
+      </w:pPr>
+      <w:r>
+        <w:t xml:space="preserve">Frage 1: </w:t>
+      </w:r>
+      <w:r>
+        <w:t xml:space="preserve">Was sagen diese Grafiken aus? (Wie lange geht es, bis sie merken, dass beide Grafiken dasselbe aussagen? </w:t>
+      </w:r>
+    </w:p>
+    <w:p>
+      <w:pPr>
+        <w:pStyle w:val="Listenabsatz"/>
+        <w:numPr>
+          <w:ilvl w:val="0"/>
+          <w:numId w:val="6"/>
+        </w:numPr>
         <w:tabs>
           <w:tab w:val="left" w:pos="2016"/>
         </w:tabs>
-        <w:rPr>
-          <w:b/>
-          <w:bCs/>
-          <w:color w:val="FF66CC"/>
-          <w:sz w:val="28"/>
-          <w:szCs w:val="28"/>
-          <w:lang w:val="en-US"/>
-        </w:rPr>
-      </w:pPr>
+      </w:pPr>
+      <w:r>
+        <w:t xml:space="preserve">Frage2: </w:t>
+      </w:r>
+      <w:r>
+        <w:t>Welche Grafik finden die Personen leserlicher?</w:t>
+      </w:r>
     </w:p>
     <w:p>
       <w:pPr>
@@ -7751,11 +8499,9 @@
           <w:tab w:val="left" w:pos="2016"/>
         </w:tabs>
         <w:rPr>
-          <w:b/>
-          <w:bCs/>
-          <w:color w:val="FF66CC"/>
-          <w:sz w:val="28"/>
-          <w:szCs w:val="28"/>
+          <w:color w:val="808080" w:themeColor="background1" w:themeShade="80"/>
+          <w:sz w:val="18"/>
+          <w:szCs w:val="18"/>
           <w:lang w:val="en-US"/>
         </w:rPr>
       </w:pPr>
@@ -7769,11 +8515,49 @@
           <w:b/>
           <w:bCs/>
           <w:color w:val="FF66CC"/>
-          <w:sz w:val="28"/>
-          <w:szCs w:val="28"/>
-          <w:lang w:val="en-US"/>
-        </w:rPr>
-      </w:pPr>
+        </w:rPr>
+      </w:pPr>
+      <w:r>
+        <w:rPr>
+          <w:b/>
+          <w:bCs/>
+          <w:color w:val="FF66CC"/>
+        </w:rPr>
+        <w:t>Umfrage durchführen</w:t>
+      </w:r>
+      <w:r>
+        <w:rPr>
+          <w:b/>
+          <w:bCs/>
+          <w:color w:val="FF66CC"/>
+        </w:rPr>
+        <w:br/>
+      </w:r>
+      <w:r>
+        <w:t>Die Umfrage habe ich mit fünf Personen durchgeführt.</w:t>
+      </w:r>
+      <w:r>
+        <w:t xml:space="preserve"> Ich habe mich für Personen entschieden</w:t>
+      </w:r>
+      <w:r>
+        <w:t xml:space="preserve">, welche keine Data Science Kenntnisse haben. Dies vor allem aus dem Grund, weil </w:t>
+      </w:r>
+      <w:r>
+        <w:t>ich den Eindruck habe, dass die Fragen für Personen, die sich bereits intensiver mit dem Thema Datenvisualisierungen auseinandergesetzt haben, eher einfach zu beantworten wären.</w:t>
+      </w:r>
+      <w:r>
+        <w:t xml:space="preserve"> </w:t>
+      </w:r>
+      <w:r>
+        <w:br/>
+        <w:t xml:space="preserve">Es ist wichtig, dass jeder der fünf Personen genau die gleichen Fragen gestellt werden. </w:t>
+      </w:r>
+      <w:r>
+        <w:t xml:space="preserve">Ich habe die Reihenfolge der Fragen nicht geändert. Denn es sind wenige Fragen und deshalb ging ich nicht davon aus, dass die Menschen </w:t>
+      </w:r>
+      <w:r>
+        <w:t>unkonzentrierter werden gegen den Schluss.</w:t>
+      </w:r>
     </w:p>
     <w:p>
       <w:pPr>
@@ -7783,12 +8567,136 @@
         <w:rPr>
           <w:b/>
           <w:bCs/>
-          <w:color w:val="FF66CC"/>
-          <w:sz w:val="28"/>
-          <w:szCs w:val="28"/>
-          <w:lang w:val="en-US"/>
-        </w:rPr>
-      </w:pPr>
+        </w:rPr>
+      </w:pPr>
+      <w:r>
+        <w:rPr>
+          <w:b/>
+          <w:bCs/>
+          <w:color w:val="FF66CC"/>
+        </w:rPr>
+        <w:t>Auswertung der Umfrage</w:t>
+      </w:r>
+      <w:r>
+        <w:rPr>
+          <w:b/>
+          <w:bCs/>
+          <w:color w:val="FF66CC"/>
+        </w:rPr>
+        <w:br/>
+      </w:r>
+      <w:r>
+        <w:rPr>
+          <w:b/>
+          <w:bCs/>
+        </w:rPr>
+        <w:t xml:space="preserve">Abbildung 8 und Abbildung 10 </w:t>
+      </w:r>
+      <w:r>
+        <w:rPr>
+          <w:b/>
+          <w:bCs/>
+        </w:rPr>
+        <w:br/>
+        <w:t>Frage 1</w:t>
+      </w:r>
+      <w:r>
+        <w:rPr>
+          <w:b/>
+          <w:bCs/>
+        </w:rPr>
+        <w:br/>
+      </w:r>
+      <w:r>
+        <w:t>Alle Personen konnten die Frage in relativ schneller Zeit beantworten. Alle haben beide Grafiken angeschaut, blieben jedoch bei der Grafik 8 hängen und beantworteten die Frage aufgrund von dieser Grafik.</w:t>
+      </w:r>
+      <w:r>
+        <w:rPr>
+          <w:b/>
+          <w:bCs/>
+        </w:rPr>
+        <w:br/>
+      </w:r>
+      <w:r>
+        <w:rPr>
+          <w:b/>
+          <w:bCs/>
+        </w:rPr>
+        <w:t>Frage 2</w:t>
+      </w:r>
+      <w:r>
+        <w:rPr>
+          <w:b/>
+          <w:bCs/>
+        </w:rPr>
+        <w:br/>
+      </w:r>
+      <w:r>
+        <w:t>Alle Personen haben gesagt, sie finden die Abbildung 8 einiges leserlicher als die Abbildung 10</w:t>
+      </w:r>
+      <w:r>
+        <w:t xml:space="preserve">. </w:t>
+      </w:r>
+      <w:r>
+        <w:t xml:space="preserve">Dies habe ich auch als Antwort erwartet, denn wir sind es uns gewohnt, </w:t>
+      </w:r>
+      <w:r>
+        <w:t>dass auf der x-Achse die Zeit ist.</w:t>
+      </w:r>
+      <w:r>
+        <w:rPr>
+          <w:b/>
+          <w:bCs/>
+        </w:rPr>
+        <w:br/>
+      </w:r>
+      <w:r>
+        <w:rPr>
+          <w:b/>
+          <w:bCs/>
+        </w:rPr>
+        <w:t>Frage</w:t>
+      </w:r>
+      <w:r>
+        <w:rPr>
+          <w:b/>
+          <w:bCs/>
+        </w:rPr>
+        <w:t xml:space="preserve"> </w:t>
+      </w:r>
+      <w:r>
+        <w:rPr>
+          <w:b/>
+          <w:bCs/>
+        </w:rPr>
+        <w:t>3</w:t>
+      </w:r>
+      <w:r>
+        <w:rPr>
+          <w:b/>
+          <w:bCs/>
+        </w:rPr>
+        <w:br/>
+      </w:r>
+      <w:r>
+        <w:t xml:space="preserve">Vier haben hier gesagt, die Farben sind so gewählt, dass keine Farbe hervorsticht. Eine Person fand, dass das orange gegenüber den anderen Farben dominant ist. Hier könnte man bei einer nächsten </w:t>
+      </w:r>
+      <w:r>
+        <w:t>Testrunde</w:t>
+      </w:r>
+      <w:r>
+        <w:t xml:space="preserve"> ein etwas weniger </w:t>
+      </w:r>
+      <w:r>
+        <w:t>grelles orange wählen.</w:t>
+      </w:r>
+      <w:r>
+        <w:rPr>
+          <w:b/>
+          <w:bCs/>
+        </w:rPr>
+        <w:t xml:space="preserve"> </w:t>
+      </w:r>
     </w:p>
     <w:p>
       <w:pPr>
@@ -7798,12 +8706,110 @@
         <w:rPr>
           <w:b/>
           <w:bCs/>
-          <w:color w:val="FF66CC"/>
-          <w:sz w:val="28"/>
-          <w:szCs w:val="28"/>
-          <w:lang w:val="en-US"/>
-        </w:rPr>
-      </w:pPr>
+        </w:rPr>
+      </w:pPr>
+      <w:r>
+        <w:rPr>
+          <w:b/>
+          <w:bCs/>
+        </w:rPr>
+        <w:t xml:space="preserve">Abbildung 22 und Abbildung 23 </w:t>
+      </w:r>
+      <w:r>
+        <w:rPr>
+          <w:b/>
+          <w:bCs/>
+        </w:rPr>
+        <w:br/>
+      </w:r>
+      <w:r>
+        <w:rPr>
+          <w:b/>
+          <w:bCs/>
+        </w:rPr>
+        <w:t>Frage 1</w:t>
+      </w:r>
+      <w:r>
+        <w:rPr>
+          <w:b/>
+          <w:bCs/>
+        </w:rPr>
+        <w:br/>
+      </w:r>
+      <w:r>
+        <w:t xml:space="preserve">Diese Frage </w:t>
+      </w:r>
+      <w:r>
+        <w:t>wurde</w:t>
+      </w:r>
+      <w:r>
+        <w:t xml:space="preserve"> von drei Personen</w:t>
+      </w:r>
+      <w:r>
+        <w:t xml:space="preserve"> schnell beantwortet. Ich denke das hat auch damit zu tun, dass die Skalierungen</w:t>
+      </w:r>
+      <w:r>
+        <w:t xml:space="preserve"> der x- und y- Achse genau gleich sind und auch die Achsen</w:t>
+      </w:r>
+      <w:r>
+        <w:t>b</w:t>
+      </w:r>
+      <w:r>
+        <w:t>eschriftung ist exakt dieselbe</w:t>
+      </w:r>
+      <w:r>
+        <w:t>. Dies hilft der Orientierung und die</w:t>
+      </w:r>
+      <w:r>
+        <w:t>se drei</w:t>
+      </w:r>
+      <w:r>
+        <w:t xml:space="preserve"> Personen stellten schnell fest, dass die beiden Visulisierungen dasselbe aussagen. </w:t>
+      </w:r>
+      <w:r>
+        <w:t xml:space="preserve">Zwei Personen hatten etwas </w:t>
+      </w:r>
+      <w:proofErr w:type="gramStart"/>
+      <w:r>
+        <w:t>länger</w:t>
+      </w:r>
+      <w:proofErr w:type="gramEnd"/>
+      <w:r>
+        <w:t xml:space="preserve"> um zu merken, dass beide Grafiken genau das gleiche aussagen.</w:t>
+      </w:r>
+      <w:r>
+        <w:rPr>
+          <w:b/>
+          <w:bCs/>
+        </w:rPr>
+        <w:br/>
+      </w:r>
+      <w:r>
+        <w:rPr>
+          <w:b/>
+          <w:bCs/>
+        </w:rPr>
+        <w:t>Frage 2</w:t>
+      </w:r>
+      <w:r>
+        <w:rPr>
+          <w:b/>
+          <w:bCs/>
+        </w:rPr>
+        <w:br/>
+      </w:r>
+      <w:r>
+        <w:t>Bei dieser Frage haben alle geantwortet, dass sie d</w:t>
+      </w:r>
+      <w:r>
+        <w:t xml:space="preserve">as Balkendiagramm </w:t>
+      </w:r>
+      <w:r>
+        <w:t>leserlicher finden als das Liniendiagramm. Die Balken halfen ihnen, die Altersklassen klar zu unterscheiden</w:t>
+      </w:r>
+      <w:r>
+        <w:t xml:space="preserve"> und die Anzahl Personen in dieser Altersklasse kann einfacher abgelesen werden.</w:t>
+      </w:r>
     </w:p>
     <w:p>
       <w:pPr>
@@ -7816,7 +8822,6 @@
           <w:color w:val="FF66CC"/>
           <w:sz w:val="28"/>
           <w:szCs w:val="28"/>
-          <w:lang w:val="en-US"/>
         </w:rPr>
       </w:pPr>
     </w:p>
@@ -7826,11 +8831,10 @@
           <w:tab w:val="left" w:pos="2016"/>
         </w:tabs>
         <w:rPr>
-          <w:b/>
-          <w:bCs/>
-          <w:color w:val="FF66CC"/>
-          <w:sz w:val="28"/>
-          <w:szCs w:val="28"/>
+          <w:color w:val="808080" w:themeColor="background1" w:themeShade="80"/>
+          <w:sz w:val="18"/>
+          <w:szCs w:val="18"/>
+          <w:vertAlign w:val="superscript"/>
           <w:lang w:val="en-US"/>
         </w:rPr>
       </w:pPr>
@@ -7841,11 +8845,10 @@
           <w:tab w:val="left" w:pos="2016"/>
         </w:tabs>
         <w:rPr>
-          <w:b/>
-          <w:bCs/>
-          <w:color w:val="FF66CC"/>
-          <w:sz w:val="28"/>
-          <w:szCs w:val="28"/>
+          <w:color w:val="808080" w:themeColor="background1" w:themeShade="80"/>
+          <w:sz w:val="18"/>
+          <w:szCs w:val="18"/>
+          <w:vertAlign w:val="superscript"/>
           <w:lang w:val="en-US"/>
         </w:rPr>
       </w:pPr>
@@ -7856,11 +8859,10 @@
           <w:tab w:val="left" w:pos="2016"/>
         </w:tabs>
         <w:rPr>
-          <w:b/>
-          <w:bCs/>
-          <w:color w:val="FF66CC"/>
-          <w:sz w:val="28"/>
-          <w:szCs w:val="28"/>
+          <w:color w:val="808080" w:themeColor="background1" w:themeShade="80"/>
+          <w:sz w:val="18"/>
+          <w:szCs w:val="18"/>
+          <w:vertAlign w:val="superscript"/>
           <w:lang w:val="en-US"/>
         </w:rPr>
       </w:pPr>
@@ -7871,11 +8873,10 @@
           <w:tab w:val="left" w:pos="2016"/>
         </w:tabs>
         <w:rPr>
-          <w:b/>
-          <w:bCs/>
-          <w:color w:val="FF66CC"/>
-          <w:sz w:val="28"/>
-          <w:szCs w:val="28"/>
+          <w:color w:val="808080" w:themeColor="background1" w:themeShade="80"/>
+          <w:sz w:val="18"/>
+          <w:szCs w:val="18"/>
+          <w:vertAlign w:val="superscript"/>
           <w:lang w:val="en-US"/>
         </w:rPr>
       </w:pPr>
@@ -7886,56 +8887,10 @@
           <w:tab w:val="left" w:pos="2016"/>
         </w:tabs>
         <w:rPr>
-          <w:b/>
-          <w:bCs/>
-          <w:color w:val="FF66CC"/>
-          <w:sz w:val="28"/>
-          <w:szCs w:val="28"/>
-          <w:lang w:val="en-US"/>
-        </w:rPr>
-      </w:pPr>
-    </w:p>
-    <w:p>
-      <w:pPr>
-        <w:tabs>
-          <w:tab w:val="left" w:pos="2016"/>
-        </w:tabs>
-        <w:rPr>
-          <w:b/>
-          <w:bCs/>
-          <w:color w:val="FF66CC"/>
-          <w:sz w:val="28"/>
-          <w:szCs w:val="28"/>
-          <w:lang w:val="en-US"/>
-        </w:rPr>
-      </w:pPr>
-    </w:p>
-    <w:p>
-      <w:pPr>
-        <w:tabs>
-          <w:tab w:val="left" w:pos="2016"/>
-        </w:tabs>
-        <w:rPr>
-          <w:b/>
-          <w:bCs/>
-          <w:color w:val="FF66CC"/>
-          <w:sz w:val="28"/>
-          <w:szCs w:val="28"/>
-          <w:lang w:val="en-US"/>
-        </w:rPr>
-      </w:pPr>
-    </w:p>
-    <w:p>
-      <w:pPr>
-        <w:tabs>
-          <w:tab w:val="left" w:pos="2016"/>
-        </w:tabs>
-        <w:rPr>
-          <w:b/>
-          <w:bCs/>
-          <w:color w:val="FF66CC"/>
-          <w:sz w:val="28"/>
-          <w:szCs w:val="28"/>
+          <w:color w:val="808080" w:themeColor="background1" w:themeShade="80"/>
+          <w:sz w:val="18"/>
+          <w:szCs w:val="18"/>
+          <w:vertAlign w:val="superscript"/>
           <w:lang w:val="en-US"/>
         </w:rPr>
       </w:pPr>
@@ -8655,7 +9610,9 @@
           <w:szCs w:val="28"/>
         </w:rPr>
       </w:pPr>
-      <w:r>
+    </w:p>
+    <w:p>
+      <w:pPr>
         <w:rPr>
           <w:b/>
           <w:bCs/>
@@ -8663,8 +9620,7 @@
           <w:sz w:val="28"/>
           <w:szCs w:val="28"/>
         </w:rPr>
-        <w:t>L</w:t>
-      </w:r>
+      </w:pPr>
       <w:r>
         <w:rPr>
           <w:b/>
@@ -8673,7 +9629,8 @@
           <w:sz w:val="28"/>
           <w:szCs w:val="28"/>
         </w:rPr>
-        <w:t>O</w:t>
+        <w:lastRenderedPageBreak/>
+        <w:t>L</w:t>
       </w:r>
       <w:r>
         <w:rPr>
@@ -8683,6 +9640,16 @@
           <w:sz w:val="28"/>
           <w:szCs w:val="28"/>
         </w:rPr>
+        <w:t>O</w:t>
+      </w:r>
+      <w:r>
+        <w:rPr>
+          <w:b/>
+          <w:bCs/>
+          <w:color w:val="FF66CC"/>
+          <w:sz w:val="28"/>
+          <w:szCs w:val="28"/>
+        </w:rPr>
         <w:t xml:space="preserve"> 2</w:t>
       </w:r>
     </w:p>
@@ -8696,7 +9663,6 @@
         <w:rPr>
           <w:color w:val="FF66CC"/>
         </w:rPr>
-        <w:lastRenderedPageBreak/>
         <w:t>Abbildung 7: Grafik vor Anpassung</w:t>
       </w:r>
     </w:p>
@@ -8737,7 +9703,7 @@
                     </pic:cNvPicPr>
                   </pic:nvPicPr>
                   <pic:blipFill>
-                    <a:blip r:embed="rId43">
+                    <a:blip r:embed="rId45">
                       <a:extLst>
                         <a:ext uri="{28A0092B-C50C-407E-A947-70E740481C1C}">
                           <a14:useLocalDpi xmlns:a14="http://schemas.microsoft.com/office/drawing/2010/main" val="0"/>
@@ -8819,7 +9785,7 @@
                     </pic:cNvPicPr>
                   </pic:nvPicPr>
                   <pic:blipFill>
-                    <a:blip r:embed="rId44">
+                    <a:blip r:embed="rId46">
                       <a:extLst>
                         <a:ext uri="{28A0092B-C50C-407E-A947-70E740481C1C}">
                           <a14:useLocalDpi xmlns:a14="http://schemas.microsoft.com/office/drawing/2010/main" val="0"/>
@@ -8877,51 +9843,12 @@
           <w:color w:val="FF66CC"/>
         </w:rPr>
       </w:pPr>
-    </w:p>
-    <w:p>
-      <w:pPr>
-        <w:jc w:val="both"/>
-        <w:rPr>
-          <w:color w:val="FF66CC"/>
-        </w:rPr>
-      </w:pPr>
-    </w:p>
-    <w:p>
-      <w:pPr>
-        <w:jc w:val="both"/>
-        <w:rPr>
-          <w:color w:val="FF66CC"/>
-        </w:rPr>
-      </w:pPr>
-    </w:p>
-    <w:p>
-      <w:pPr>
-        <w:jc w:val="both"/>
-        <w:rPr>
-          <w:color w:val="FF66CC"/>
-        </w:rPr>
-      </w:pPr>
-    </w:p>
-    <w:p>
-      <w:pPr>
-        <w:jc w:val="both"/>
-        <w:rPr>
-          <w:color w:val="FF66CC"/>
-        </w:rPr>
-      </w:pPr>
-    </w:p>
-    <w:p>
-      <w:pPr>
-        <w:jc w:val="both"/>
-        <w:rPr>
-          <w:color w:val="FF66CC"/>
-        </w:rPr>
-      </w:pPr>
       <w:r>
         <w:rPr>
           <w:noProof/>
           <w:color w:val="FF66CC"/>
         </w:rPr>
+        <w:lastRenderedPageBreak/>
         <w:drawing>
           <wp:anchor distT="0" distB="0" distL="114300" distR="114300" simplePos="0" relativeHeight="251723776" behindDoc="0" locked="0" layoutInCell="1" allowOverlap="1" wp14:anchorId="72EF5931" wp14:editId="4BC587F3">
             <wp:simplePos x="0" y="0"/>
@@ -8948,7 +9875,7 @@
                     </pic:cNvPicPr>
                   </pic:nvPicPr>
                   <pic:blipFill>
-                    <a:blip r:embed="rId45">
+                    <a:blip r:embed="rId47">
                       <a:extLst>
                         <a:ext uri="{28A0092B-C50C-407E-A947-70E740481C1C}">
                           <a14:useLocalDpi xmlns:a14="http://schemas.microsoft.com/office/drawing/2010/main" val="0"/>
@@ -9026,7 +9953,7 @@
                     </pic:cNvPicPr>
                   </pic:nvPicPr>
                   <pic:blipFill>
-                    <a:blip r:embed="rId46">
+                    <a:blip r:embed="rId48">
                       <a:extLst>
                         <a:ext uri="{28A0092B-C50C-407E-A947-70E740481C1C}">
                           <a14:useLocalDpi xmlns:a14="http://schemas.microsoft.com/office/drawing/2010/main" val="0"/>
@@ -9167,7 +10094,7 @@
                     </pic:cNvPicPr>
                   </pic:nvPicPr>
                   <pic:blipFill>
-                    <a:blip r:embed="rId47">
+                    <a:blip r:embed="rId49">
                       <a:extLst>
                         <a:ext uri="{28A0092B-C50C-407E-A947-70E740481C1C}">
                           <a14:useLocalDpi xmlns:a14="http://schemas.microsoft.com/office/drawing/2010/main" val="0"/>
@@ -9244,7 +10171,7 @@
                     </pic:cNvPicPr>
                   </pic:nvPicPr>
                   <pic:blipFill>
-                    <a:blip r:embed="rId48">
+                    <a:blip r:embed="rId50">
                       <a:extLst>
                         <a:ext uri="{28A0092B-C50C-407E-A947-70E740481C1C}">
                           <a14:useLocalDpi xmlns:a14="http://schemas.microsoft.com/office/drawing/2010/main" val="0"/>
@@ -9340,7 +10267,7 @@
                     </pic:cNvPicPr>
                   </pic:nvPicPr>
                   <pic:blipFill>
-                    <a:blip r:embed="rId49">
+                    <a:blip r:embed="rId51">
                       <a:extLst>
                         <a:ext uri="{28A0092B-C50C-407E-A947-70E740481C1C}">
                           <a14:useLocalDpi xmlns:a14="http://schemas.microsoft.com/office/drawing/2010/main" val="0"/>
@@ -9437,7 +10364,7 @@
                     </pic:cNvPicPr>
                   </pic:nvPicPr>
                   <pic:blipFill>
-                    <a:blip r:embed="rId50">
+                    <a:blip r:embed="rId52">
                       <a:extLst>
                         <a:ext uri="{28A0092B-C50C-407E-A947-70E740481C1C}">
                           <a14:useLocalDpi xmlns:a14="http://schemas.microsoft.com/office/drawing/2010/main" val="0"/>
@@ -10888,15 +11815,131 @@
     <w:p/>
     <w:p/>
     <w:p/>
-    <w:p/>
+    <w:p>
+      <w:pPr>
+        <w:rPr>
+          <w:b/>
+          <w:bCs/>
+          <w:color w:val="FF66CC"/>
+          <w:sz w:val="28"/>
+          <w:szCs w:val="28"/>
+        </w:rPr>
+      </w:pPr>
+      <w:r>
+        <w:rPr>
+          <w:b/>
+          <w:bCs/>
+          <w:color w:val="FF66CC"/>
+          <w:sz w:val="28"/>
+          <w:szCs w:val="28"/>
+        </w:rPr>
+        <w:t>LO 5</w:t>
+      </w:r>
+    </w:p>
+    <w:p>
+      <w:pPr>
+        <w:rPr>
+          <w:color w:val="FF66CC"/>
+        </w:rPr>
+      </w:pPr>
+      <w:r>
+        <w:rPr>
+          <w:color w:val="FF66CC"/>
+        </w:rPr>
+        <w:t xml:space="preserve">Abbildung 26: </w:t>
+      </w:r>
+      <w:proofErr w:type="spellStart"/>
+      <w:r>
+        <w:rPr>
+          <w:color w:val="FF66CC"/>
+        </w:rPr>
+        <w:t>Why</w:t>
+      </w:r>
+      <w:proofErr w:type="spellEnd"/>
+      <w:r>
+        <w:rPr>
+          <w:color w:val="FF66CC"/>
+        </w:rPr>
+        <w:t xml:space="preserve"> Usability Test?</w:t>
+      </w:r>
+    </w:p>
+    <w:p>
+      <w:r>
+        <w:rPr>
+          <w:noProof/>
+        </w:rPr>
+        <w:drawing>
+          <wp:anchor distT="0" distB="0" distL="114300" distR="114300" simplePos="0" relativeHeight="251753472" behindDoc="1" locked="0" layoutInCell="1" allowOverlap="1" wp14:anchorId="1634494C" wp14:editId="13BDE4AC">
+            <wp:simplePos x="0" y="0"/>
+            <wp:positionH relativeFrom="margin">
+              <wp:align>left</wp:align>
+            </wp:positionH>
+            <wp:positionV relativeFrom="paragraph">
+              <wp:posOffset>159385</wp:posOffset>
+            </wp:positionV>
+            <wp:extent cx="5665886" cy="3438525"/>
+            <wp:effectExtent l="0" t="0" r="0" b="0"/>
+            <wp:wrapNone/>
+            <wp:docPr id="57" name="Grafik 57"/>
+            <wp:cNvGraphicFramePr>
+              <a:graphicFrameLocks xmlns:a="http://schemas.openxmlformats.org/drawingml/2006/main" noChangeAspect="1"/>
+            </wp:cNvGraphicFramePr>
+            <a:graphic xmlns:a="http://schemas.openxmlformats.org/drawingml/2006/main">
+              <a:graphicData uri="http://schemas.openxmlformats.org/drawingml/2006/picture">
+                <pic:pic xmlns:pic="http://schemas.openxmlformats.org/drawingml/2006/picture">
+                  <pic:nvPicPr>
+                    <pic:cNvPr id="0" name="Picture 1"/>
+                    <pic:cNvPicPr>
+                      <a:picLocks noChangeAspect="1" noChangeArrowheads="1"/>
+                    </pic:cNvPicPr>
+                  </pic:nvPicPr>
+                  <pic:blipFill>
+                    <a:blip r:embed="rId53" cstate="print">
+                      <a:extLst>
+                        <a:ext uri="{28A0092B-C50C-407E-A947-70E740481C1C}">
+                          <a14:useLocalDpi xmlns:a14="http://schemas.microsoft.com/office/drawing/2010/main" val="0"/>
+                        </a:ext>
+                      </a:extLst>
+                    </a:blip>
+                    <a:srcRect/>
+                    <a:stretch>
+                      <a:fillRect/>
+                    </a:stretch>
+                  </pic:blipFill>
+                  <pic:spPr bwMode="auto">
+                    <a:xfrm>
+                      <a:off x="0" y="0"/>
+                      <a:ext cx="5665886" cy="3438525"/>
+                    </a:xfrm>
+                    <a:prstGeom prst="rect">
+                      <a:avLst/>
+                    </a:prstGeom>
+                    <a:noFill/>
+                    <a:ln>
+                      <a:noFill/>
+                    </a:ln>
+                  </pic:spPr>
+                </pic:pic>
+              </a:graphicData>
+            </a:graphic>
+            <wp14:sizeRelH relativeFrom="margin">
+              <wp14:pctWidth>0</wp14:pctWidth>
+            </wp14:sizeRelH>
+            <wp14:sizeRelV relativeFrom="margin">
+              <wp14:pctHeight>0</wp14:pctHeight>
+            </wp14:sizeRelV>
+          </wp:anchor>
+        </w:drawing>
+      </w:r>
+    </w:p>
     <w:p/>
     <w:p/>
     <w:p/>
     <w:p/>
     <w:p/>
     <w:sectPr>
-      <w:headerReference w:type="default" r:id="rId51"/>
-      <w:footerReference w:type="default" r:id="rId52"/>
+      <w:headerReference w:type="default" r:id="rId54"/>
+      <w:footerReference w:type="default" r:id="rId55"/>
       <w:pgSz w:w="11906" w:h="16838"/>
       <w:pgMar w:top="1418" w:right="1418" w:bottom="244" w:left="1418" w:header="1134" w:footer="283" w:gutter="0"/>
       <w:cols w:space="708"/>
@@ -10949,10 +11992,14 @@
           <w:pStyle w:val="Fuzeile"/>
           <w:tabs>
             <w:tab w:val="clear" w:pos="9072"/>
+            <w:tab w:val="left" w:pos="1052"/>
             <w:tab w:val="left" w:pos="5960"/>
             <w:tab w:val="right" w:pos="9070"/>
           </w:tabs>
         </w:pPr>
+        <w:r>
+          <w:tab/>
+        </w:r>
         <w:r>
           <w:tab/>
         </w:r>
@@ -11042,19 +12089,7 @@
       <w:rPr>
         <w:lang w:val="en-US"/>
       </w:rPr>
-      <w:t>0</w:t>
-    </w:r>
-    <w:r>
-      <w:rPr>
-        <w:lang w:val="en-US"/>
-      </w:rPr>
-      <w:t>9</w:t>
-    </w:r>
-    <w:r>
-      <w:rPr>
-        <w:lang w:val="en-US"/>
-      </w:rPr>
-      <w:t>.03.2022</w:t>
+      <w:t>17.06.2022</w:t>
     </w:r>
   </w:p>
   <w:p>
@@ -11071,6 +12106,121 @@
 <file path=word/numbering.xml><?xml version="1.0" encoding="utf-8"?>
 <w:numbering xmlns:wpc="http://schemas.microsoft.com/office/word/2010/wordprocessingCanvas" xmlns:cx="http://schemas.microsoft.com/office/drawing/2014/chartex" xmlns:cx1="http://schemas.microsoft.com/office/drawing/2015/9/8/chartex" xmlns:cx2="http://schemas.microsoft.com/office/drawing/2015/10/21/chartex" xmlns:cx3="http://schemas.microsoft.com/office/drawing/2016/5/9/chartex" xmlns:cx4="http://schemas.microsoft.com/office/drawing/2016/5/10/chartex" xmlns:cx5="http://schemas.microsoft.com/office/drawing/2016/5/11/chartex" xmlns:cx6="http://schemas.microsoft.com/office/drawing/2016/5/12/chartex" xmlns:cx7="http://schemas.microsoft.com/office/drawing/2016/5/13/chartex" xmlns:cx8="http://schemas.microsoft.com/office/drawing/2016/5/14/chartex" xmlns:mc="http://schemas.openxmlformats.org/markup-compatibility/2006" xmlns:aink="http://schemas.microsoft.com/office/drawing/2016/ink" xmlns:am3d="http://schemas.microsoft.com/office/drawing/2017/model3d" xmlns:o="urn:schemas-microsoft-com:office:office" xmlns:r="http://schemas.openxmlformats.org/officeDocument/2006/relationships" xmlns:m="http://schemas.openxmlformats.org/officeDocument/2006/math" xmlns:v="urn:schemas-microsoft-com:vml" xmlns:wp14="http://schemas.microsoft.com/office/word/2010/wordprocessingDrawing" xmlns:wp="http://schemas.openxmlformats.org/drawingml/2006/wordprocessingDrawing" xmlns:w10="urn:schemas-microsoft-com:office:word" xmlns:w="http://schemas.openxmlformats.org/wordprocessingml/2006/main" xmlns:w14="http://schemas.microsoft.com/office/word/2010/wordml" xmlns:w15="http://schemas.microsoft.com/office/word/2012/wordml" xmlns:w16cex="http://schemas.microsoft.com/office/word/2018/wordml/cex" xmlns:w16cid="http://schemas.microsoft.com/office/word/2016/wordml/cid" xmlns:w16="http://schemas.microsoft.com/office/word/2018/wordml" xmlns:w16sdtdh="http://schemas.microsoft.com/office/word/2020/wordml/sdtdatahash" xmlns:w16se="http://schemas.microsoft.com/office/word/2015/wordml/symex" xmlns:wpg="http://schemas.microsoft.com/office/word/2010/wordprocessingGroup" xmlns:wpi="http://schemas.microsoft.com/office/word/2010/wordprocessingInk" xmlns:wne="http://schemas.microsoft.com/office/word/2006/wordml" xmlns:wps="http://schemas.microsoft.com/office/word/2010/wordprocessingShape" mc:Ignorable="w14 w15 w16se w16cid w16 w16cex w16sdtdh wp14">
   <w:abstractNum w:abstractNumId="0" w15:restartNumberingAfterBreak="0">
+    <w:nsid w:val="089904F8"/>
+    <w:multiLevelType w:val="hybridMultilevel"/>
+    <w:tmpl w:val="82740E1C"/>
+    <w:lvl w:ilvl="0" w:tplc="1C16B9EE">
+      <w:start w:val="17"/>
+      <w:numFmt w:val="bullet"/>
+      <w:lvlText w:val="-"/>
+      <w:lvlJc w:val="left"/>
+      <w:pPr>
+        <w:ind w:left="720" w:hanging="360"/>
+      </w:pPr>
+      <w:rPr>
+        <w:rFonts w:ascii="Calibri" w:eastAsiaTheme="minorHAnsi" w:hAnsi="Calibri" w:cs="Calibri" w:hint="default"/>
+        <w:b w:val="0"/>
+        <w:color w:val="auto"/>
+      </w:rPr>
+    </w:lvl>
+    <w:lvl w:ilvl="1" w:tplc="08070003" w:tentative="1">
+      <w:start w:val="1"/>
+      <w:numFmt w:val="bullet"/>
+      <w:lvlText w:val="o"/>
+      <w:lvlJc w:val="left"/>
+      <w:pPr>
+        <w:ind w:left="1440" w:hanging="360"/>
+      </w:pPr>
+      <w:rPr>
+        <w:rFonts w:ascii="Courier New" w:hAnsi="Courier New" w:cs="Courier New" w:hint="default"/>
+      </w:rPr>
+    </w:lvl>
+    <w:lvl w:ilvl="2" w:tplc="08070005" w:tentative="1">
+      <w:start w:val="1"/>
+      <w:numFmt w:val="bullet"/>
+      <w:lvlText w:val=""/>
+      <w:lvlJc w:val="left"/>
+      <w:pPr>
+        <w:ind w:left="2160" w:hanging="360"/>
+      </w:pPr>
+      <w:rPr>
+        <w:rFonts w:ascii="Wingdings" w:hAnsi="Wingdings" w:hint="default"/>
+      </w:rPr>
+    </w:lvl>
+    <w:lvl w:ilvl="3" w:tplc="08070001" w:tentative="1">
+      <w:start w:val="1"/>
+      <w:numFmt w:val="bullet"/>
+      <w:lvlText w:val=""/>
+      <w:lvlJc w:val="left"/>
+      <w:pPr>
+        <w:ind w:left="2880" w:hanging="360"/>
+      </w:pPr>
+      <w:rPr>
+        <w:rFonts w:ascii="Symbol" w:hAnsi="Symbol" w:hint="default"/>
+      </w:rPr>
+    </w:lvl>
+    <w:lvl w:ilvl="4" w:tplc="08070003" w:tentative="1">
+      <w:start w:val="1"/>
+      <w:numFmt w:val="bullet"/>
+      <w:lvlText w:val="o"/>
+      <w:lvlJc w:val="left"/>
+      <w:pPr>
+        <w:ind w:left="3600" w:hanging="360"/>
+      </w:pPr>
+      <w:rPr>
+        <w:rFonts w:ascii="Courier New" w:hAnsi="Courier New" w:cs="Courier New" w:hint="default"/>
+      </w:rPr>
+    </w:lvl>
+    <w:lvl w:ilvl="5" w:tplc="08070005" w:tentative="1">
+      <w:start w:val="1"/>
+      <w:numFmt w:val="bullet"/>
+      <w:lvlText w:val=""/>
+      <w:lvlJc w:val="left"/>
+      <w:pPr>
+        <w:ind w:left="4320" w:hanging="360"/>
+      </w:pPr>
+      <w:rPr>
+        <w:rFonts w:ascii="Wingdings" w:hAnsi="Wingdings" w:hint="default"/>
+      </w:rPr>
+    </w:lvl>
+    <w:lvl w:ilvl="6" w:tplc="08070001" w:tentative="1">
+      <w:start w:val="1"/>
+      <w:numFmt w:val="bullet"/>
+      <w:lvlText w:val=""/>
+      <w:lvlJc w:val="left"/>
+      <w:pPr>
+        <w:ind w:left="5040" w:hanging="360"/>
+      </w:pPr>
+      <w:rPr>
+        <w:rFonts w:ascii="Symbol" w:hAnsi="Symbol" w:hint="default"/>
+      </w:rPr>
+    </w:lvl>
+    <w:lvl w:ilvl="7" w:tplc="08070003" w:tentative="1">
+      <w:start w:val="1"/>
+      <w:numFmt w:val="bullet"/>
+      <w:lvlText w:val="o"/>
+      <w:lvlJc w:val="left"/>
+      <w:pPr>
+        <w:ind w:left="5760" w:hanging="360"/>
+      </w:pPr>
+      <w:rPr>
+        <w:rFonts w:ascii="Courier New" w:hAnsi="Courier New" w:cs="Courier New" w:hint="default"/>
+      </w:rPr>
+    </w:lvl>
+    <w:lvl w:ilvl="8" w:tplc="08070005" w:tentative="1">
+      <w:start w:val="1"/>
+      <w:numFmt w:val="bullet"/>
+      <w:lvlText w:val=""/>
+      <w:lvlJc w:val="left"/>
+      <w:pPr>
+        <w:ind w:left="6480" w:hanging="360"/>
+      </w:pPr>
+      <w:rPr>
+        <w:rFonts w:ascii="Wingdings" w:hAnsi="Wingdings" w:hint="default"/>
+      </w:rPr>
+    </w:lvl>
+  </w:abstractNum>
+  <w:abstractNum w:abstractNumId="1" w15:restartNumberingAfterBreak="0">
     <w:nsid w:val="1B705BAE"/>
     <w:multiLevelType w:val="hybridMultilevel"/>
     <w:tmpl w:val="96A4B716"/>
@@ -11182,7 +12332,7 @@
       </w:rPr>
     </w:lvl>
   </w:abstractNum>
-  <w:abstractNum w:abstractNumId="1" w15:restartNumberingAfterBreak="0">
+  <w:abstractNum w:abstractNumId="2" w15:restartNumberingAfterBreak="0">
     <w:nsid w:val="2D4D0CE4"/>
     <w:multiLevelType w:val="hybridMultilevel"/>
     <w:tmpl w:val="43903F50"/>
@@ -11295,7 +12445,119 @@
       </w:rPr>
     </w:lvl>
   </w:abstractNum>
-  <w:abstractNum w:abstractNumId="2" w15:restartNumberingAfterBreak="0">
+  <w:abstractNum w:abstractNumId="3" w15:restartNumberingAfterBreak="0">
+    <w:nsid w:val="56E73755"/>
+    <w:multiLevelType w:val="hybridMultilevel"/>
+    <w:tmpl w:val="6F58001A"/>
+    <w:lvl w:ilvl="0" w:tplc="30EAF7D6">
+      <w:numFmt w:val="bullet"/>
+      <w:lvlText w:val="-"/>
+      <w:lvlJc w:val="left"/>
+      <w:pPr>
+        <w:ind w:left="720" w:hanging="360"/>
+      </w:pPr>
+      <w:rPr>
+        <w:rFonts w:ascii="Calibri" w:eastAsiaTheme="minorHAnsi" w:hAnsi="Calibri" w:cs="Calibri" w:hint="default"/>
+      </w:rPr>
+    </w:lvl>
+    <w:lvl w:ilvl="1" w:tplc="08070003" w:tentative="1">
+      <w:start w:val="1"/>
+      <w:numFmt w:val="bullet"/>
+      <w:lvlText w:val="o"/>
+      <w:lvlJc w:val="left"/>
+      <w:pPr>
+        <w:ind w:left="1440" w:hanging="360"/>
+      </w:pPr>
+      <w:rPr>
+        <w:rFonts w:ascii="Courier New" w:hAnsi="Courier New" w:cs="Courier New" w:hint="default"/>
+      </w:rPr>
+    </w:lvl>
+    <w:lvl w:ilvl="2" w:tplc="08070005" w:tentative="1">
+      <w:start w:val="1"/>
+      <w:numFmt w:val="bullet"/>
+      <w:lvlText w:val=""/>
+      <w:lvlJc w:val="left"/>
+      <w:pPr>
+        <w:ind w:left="2160" w:hanging="360"/>
+      </w:pPr>
+      <w:rPr>
+        <w:rFonts w:ascii="Wingdings" w:hAnsi="Wingdings" w:hint="default"/>
+      </w:rPr>
+    </w:lvl>
+    <w:lvl w:ilvl="3" w:tplc="08070001" w:tentative="1">
+      <w:start w:val="1"/>
+      <w:numFmt w:val="bullet"/>
+      <w:lvlText w:val=""/>
+      <w:lvlJc w:val="left"/>
+      <w:pPr>
+        <w:ind w:left="2880" w:hanging="360"/>
+      </w:pPr>
+      <w:rPr>
+        <w:rFonts w:ascii="Symbol" w:hAnsi="Symbol" w:hint="default"/>
+      </w:rPr>
+    </w:lvl>
+    <w:lvl w:ilvl="4" w:tplc="08070003" w:tentative="1">
+      <w:start w:val="1"/>
+      <w:numFmt w:val="bullet"/>
+      <w:lvlText w:val="o"/>
+      <w:lvlJc w:val="left"/>
+      <w:pPr>
+        <w:ind w:left="3600" w:hanging="360"/>
+      </w:pPr>
+      <w:rPr>
+        <w:rFonts w:ascii="Courier New" w:hAnsi="Courier New" w:cs="Courier New" w:hint="default"/>
+      </w:rPr>
+    </w:lvl>
+    <w:lvl w:ilvl="5" w:tplc="08070005" w:tentative="1">
+      <w:start w:val="1"/>
+      <w:numFmt w:val="bullet"/>
+      <w:lvlText w:val=""/>
+      <w:lvlJc w:val="left"/>
+      <w:pPr>
+        <w:ind w:left="4320" w:hanging="360"/>
+      </w:pPr>
+      <w:rPr>
+        <w:rFonts w:ascii="Wingdings" w:hAnsi="Wingdings" w:hint="default"/>
+      </w:rPr>
+    </w:lvl>
+    <w:lvl w:ilvl="6" w:tplc="08070001" w:tentative="1">
+      <w:start w:val="1"/>
+      <w:numFmt w:val="bullet"/>
+      <w:lvlText w:val=""/>
+      <w:lvlJc w:val="left"/>
+      <w:pPr>
+        <w:ind w:left="5040" w:hanging="360"/>
+      </w:pPr>
+      <w:rPr>
+        <w:rFonts w:ascii="Symbol" w:hAnsi="Symbol" w:hint="default"/>
+      </w:rPr>
+    </w:lvl>
+    <w:lvl w:ilvl="7" w:tplc="08070003" w:tentative="1">
+      <w:start w:val="1"/>
+      <w:numFmt w:val="bullet"/>
+      <w:lvlText w:val="o"/>
+      <w:lvlJc w:val="left"/>
+      <w:pPr>
+        <w:ind w:left="5760" w:hanging="360"/>
+      </w:pPr>
+      <w:rPr>
+        <w:rFonts w:ascii="Courier New" w:hAnsi="Courier New" w:cs="Courier New" w:hint="default"/>
+      </w:rPr>
+    </w:lvl>
+    <w:lvl w:ilvl="8" w:tplc="08070005" w:tentative="1">
+      <w:start w:val="1"/>
+      <w:numFmt w:val="bullet"/>
+      <w:lvlText w:val=""/>
+      <w:lvlJc w:val="left"/>
+      <w:pPr>
+        <w:ind w:left="6480" w:hanging="360"/>
+      </w:pPr>
+      <w:rPr>
+        <w:rFonts w:ascii="Wingdings" w:hAnsi="Wingdings" w:hint="default"/>
+      </w:rPr>
+    </w:lvl>
+  </w:abstractNum>
+  <w:abstractNum w:abstractNumId="4" w15:restartNumberingAfterBreak="0">
     <w:nsid w:val="5C114B95"/>
     <w:multiLevelType w:val="hybridMultilevel"/>
     <w:tmpl w:val="57387890"/>
@@ -11408,14 +12670,135 @@
       </w:rPr>
     </w:lvl>
   </w:abstractNum>
+  <w:abstractNum w:abstractNumId="5" w15:restartNumberingAfterBreak="0">
+    <w:nsid w:val="6B962C66"/>
+    <w:multiLevelType w:val="hybridMultilevel"/>
+    <w:tmpl w:val="2A4AD182"/>
+    <w:lvl w:ilvl="0" w:tplc="5E3EFB8E">
+      <w:numFmt w:val="bullet"/>
+      <w:lvlText w:val="-"/>
+      <w:lvlJc w:val="left"/>
+      <w:pPr>
+        <w:ind w:left="720" w:hanging="360"/>
+      </w:pPr>
+      <w:rPr>
+        <w:rFonts w:ascii="Calibri" w:eastAsiaTheme="minorHAnsi" w:hAnsi="Calibri" w:cs="Calibri" w:hint="default"/>
+      </w:rPr>
+    </w:lvl>
+    <w:lvl w:ilvl="1" w:tplc="08070003" w:tentative="1">
+      <w:start w:val="1"/>
+      <w:numFmt w:val="bullet"/>
+      <w:lvlText w:val="o"/>
+      <w:lvlJc w:val="left"/>
+      <w:pPr>
+        <w:ind w:left="1440" w:hanging="360"/>
+      </w:pPr>
+      <w:rPr>
+        <w:rFonts w:ascii="Courier New" w:hAnsi="Courier New" w:cs="Courier New" w:hint="default"/>
+      </w:rPr>
+    </w:lvl>
+    <w:lvl w:ilvl="2" w:tplc="08070005" w:tentative="1">
+      <w:start w:val="1"/>
+      <w:numFmt w:val="bullet"/>
+      <w:lvlText w:val=""/>
+      <w:lvlJc w:val="left"/>
+      <w:pPr>
+        <w:ind w:left="2160" w:hanging="360"/>
+      </w:pPr>
+      <w:rPr>
+        <w:rFonts w:ascii="Wingdings" w:hAnsi="Wingdings" w:hint="default"/>
+      </w:rPr>
+    </w:lvl>
+    <w:lvl w:ilvl="3" w:tplc="08070001" w:tentative="1">
+      <w:start w:val="1"/>
+      <w:numFmt w:val="bullet"/>
+      <w:lvlText w:val=""/>
+      <w:lvlJc w:val="left"/>
+      <w:pPr>
+        <w:ind w:left="2880" w:hanging="360"/>
+      </w:pPr>
+      <w:rPr>
+        <w:rFonts w:ascii="Symbol" w:hAnsi="Symbol" w:hint="default"/>
+      </w:rPr>
+    </w:lvl>
+    <w:lvl w:ilvl="4" w:tplc="08070003" w:tentative="1">
+      <w:start w:val="1"/>
+      <w:numFmt w:val="bullet"/>
+      <w:lvlText w:val="o"/>
+      <w:lvlJc w:val="left"/>
+      <w:pPr>
+        <w:ind w:left="3600" w:hanging="360"/>
+      </w:pPr>
+      <w:rPr>
+        <w:rFonts w:ascii="Courier New" w:hAnsi="Courier New" w:cs="Courier New" w:hint="default"/>
+      </w:rPr>
+    </w:lvl>
+    <w:lvl w:ilvl="5" w:tplc="08070005" w:tentative="1">
+      <w:start w:val="1"/>
+      <w:numFmt w:val="bullet"/>
+      <w:lvlText w:val=""/>
+      <w:lvlJc w:val="left"/>
+      <w:pPr>
+        <w:ind w:left="4320" w:hanging="360"/>
+      </w:pPr>
+      <w:rPr>
+        <w:rFonts w:ascii="Wingdings" w:hAnsi="Wingdings" w:hint="default"/>
+      </w:rPr>
+    </w:lvl>
+    <w:lvl w:ilvl="6" w:tplc="08070001" w:tentative="1">
+      <w:start w:val="1"/>
+      <w:numFmt w:val="bullet"/>
+      <w:lvlText w:val=""/>
+      <w:lvlJc w:val="left"/>
+      <w:pPr>
+        <w:ind w:left="5040" w:hanging="360"/>
+      </w:pPr>
+      <w:rPr>
+        <w:rFonts w:ascii="Symbol" w:hAnsi="Symbol" w:hint="default"/>
+      </w:rPr>
+    </w:lvl>
+    <w:lvl w:ilvl="7" w:tplc="08070003" w:tentative="1">
+      <w:start w:val="1"/>
+      <w:numFmt w:val="bullet"/>
+      <w:lvlText w:val="o"/>
+      <w:lvlJc w:val="left"/>
+      <w:pPr>
+        <w:ind w:left="5760" w:hanging="360"/>
+      </w:pPr>
+      <w:rPr>
+        <w:rFonts w:ascii="Courier New" w:hAnsi="Courier New" w:cs="Courier New" w:hint="default"/>
+      </w:rPr>
+    </w:lvl>
+    <w:lvl w:ilvl="8" w:tplc="08070005" w:tentative="1">
+      <w:start w:val="1"/>
+      <w:numFmt w:val="bullet"/>
+      <w:lvlText w:val=""/>
+      <w:lvlJc w:val="left"/>
+      <w:pPr>
+        <w:ind w:left="6480" w:hanging="360"/>
+      </w:pPr>
+      <w:rPr>
+        <w:rFonts w:ascii="Wingdings" w:hAnsi="Wingdings" w:hint="default"/>
+      </w:rPr>
+    </w:lvl>
+  </w:abstractNum>
   <w:num w:numId="1">
-    <w:abstractNumId w:val="0"/>
+    <w:abstractNumId w:val="1"/>
   </w:num>
   <w:num w:numId="2">
-    <w:abstractNumId w:val="1"/>
+    <w:abstractNumId w:val="2"/>
   </w:num>
   <w:num w:numId="3">
-    <w:abstractNumId w:val="2"/>
+    <w:abstractNumId w:val="4"/>
+  </w:num>
+  <w:num w:numId="4">
+    <w:abstractNumId w:val="3"/>
+  </w:num>
+  <w:num w:numId="5">
+    <w:abstractNumId w:val="5"/>
+  </w:num>
+  <w:num w:numId="6">
+    <w:abstractNumId w:val="0"/>
   </w:num>
 </w:numbering>
 </file>

</xml_diff>